<commit_message>
Code cleanup and documentation notes
</commit_message>
<xml_diff>
--- a/_doc_Ionic_Express_MySql.docx
+++ b/_doc_Ionic_Express_MySql.docx
@@ -8,8 +8,6 @@
           <w:b/>
         </w:rPr>
       </w:pPr>
-      <w:bookmarkStart w:id="0" w:name="_GoBack"/>
-      <w:bookmarkEnd w:id="0"/>
       <w:r>
         <w:rPr>
           <w:b/>
@@ -2713,7 +2711,13 @@
     </w:p>
     <w:p>
       <w:r>
-        <w:t>Create a new directory on the C drive, open a command prompt, and go to it</w:t>
+        <w:t>Create a new directory on the C drive</w:t>
+      </w:r>
+      <w:r>
+        <w:t xml:space="preserve"> for the project</w:t>
+      </w:r>
+      <w:r>
+        <w:t>, open a command prompt, and go to it</w:t>
       </w:r>
       <w:r>
         <w:br/>
@@ -2761,15 +2765,27 @@
         </w:rPr>
         <w:t xml:space="preserve"> </w:t>
       </w:r>
-      <w:proofErr w:type="spellStart"/>
-      <w:r>
-        <w:rPr>
-          <w:rFonts w:ascii="Courier New" w:hAnsi="Courier New" w:cs="Courier New"/>
-          <w:highlight w:val="lightGray"/>
-        </w:rPr>
-        <w:t>Ionic_Express</w:t>
-      </w:r>
-      <w:proofErr w:type="spellEnd"/>
+      <w:r>
+        <w:rPr>
+          <w:rFonts w:ascii="Courier New" w:hAnsi="Courier New" w:cs="Courier New"/>
+          <w:highlight w:val="lightGray"/>
+        </w:rPr>
+        <w:t>Ionic-</w:t>
+      </w:r>
+      <w:r>
+        <w:rPr>
+          <w:rFonts w:ascii="Courier New" w:hAnsi="Courier New" w:cs="Courier New"/>
+          <w:highlight w:val="lightGray"/>
+        </w:rPr>
+        <w:t>Express</w:t>
+      </w:r>
+      <w:r>
+        <w:rPr>
+          <w:rFonts w:ascii="Courier New" w:hAnsi="Courier New" w:cs="Courier New"/>
+          <w:highlight w:val="lightGray"/>
+        </w:rPr>
+        <w:t>-MySQL</w:t>
+      </w:r>
     </w:p>
     <w:p>
       <w:r>
@@ -2817,7 +2833,14 @@
           <w:rFonts w:ascii="Courier New" w:hAnsi="Courier New" w:cs="Courier New"/>
           <w:highlight w:val="lightGray"/>
         </w:rPr>
-        <w:t>Ionic_Express</w:t>
+        <w:t>Ionic-Express</w:t>
+      </w:r>
+      <w:r>
+        <w:rPr>
+          <w:rFonts w:ascii="Courier New" w:hAnsi="Courier New" w:cs="Courier New"/>
+          <w:highlight w:val="lightGray"/>
+        </w:rPr>
+        <w:t>-MySQL</w:t>
       </w:r>
     </w:p>
     <w:p>
@@ -2845,7 +2868,19 @@
         <w:rPr>
           <w:rFonts w:ascii="Courier New" w:hAnsi="Courier New" w:cs="Courier New"/>
         </w:rPr>
-        <w:t>Ionic_Express</w:t>
+        <w:t>Ionic-</w:t>
+      </w:r>
+      <w:r>
+        <w:rPr>
+          <w:rFonts w:ascii="Courier New" w:hAnsi="Courier New" w:cs="Courier New"/>
+        </w:rPr>
+        <w:t>Express</w:t>
+      </w:r>
+      <w:r>
+        <w:rPr>
+          <w:rFonts w:ascii="Courier New" w:hAnsi="Courier New" w:cs="Courier New"/>
+        </w:rPr>
+        <w:t>-MySQL</w:t>
       </w:r>
       <w:r>
         <w:rPr>
@@ -2898,7 +2933,7 @@
         <w:rPr>
           <w:rFonts w:ascii="Courier New" w:hAnsi="Courier New" w:cs="Courier New"/>
         </w:rPr>
-        <w:t>Ionic_Express</w:t>
+        <w:t>Ionic-Express-MySQL</w:t>
       </w:r>
       <w:r>
         <w:rPr>
@@ -2965,7 +3000,7 @@
         <w:rPr>
           <w:rFonts w:ascii="Courier New" w:hAnsi="Courier New" w:cs="Courier New"/>
         </w:rPr>
-        <w:t>Ionic_Express</w:t>
+        <w:t>Ionic-Express-MySQL</w:t>
       </w:r>
       <w:r>
         <w:rPr>
@@ -3006,7 +3041,7 @@
         <w:rPr>
           <w:rFonts w:ascii="Courier New" w:hAnsi="Courier New" w:cs="Courier New"/>
         </w:rPr>
-        <w:t>Ionic_Express</w:t>
+        <w:t>Ionic-Express-MySQL</w:t>
       </w:r>
       <w:r>
         <w:rPr>
@@ -3054,7 +3089,7 @@
         <w:rPr>
           <w:rFonts w:ascii="Courier New" w:hAnsi="Courier New" w:cs="Courier New"/>
         </w:rPr>
-        <w:t>Ionic_Express</w:t>
+        <w:t>Ionic-Express-MySQL</w:t>
       </w:r>
       <w:r>
         <w:rPr>
@@ -3068,6 +3103,13 @@
           <w:highlight w:val="lightGray"/>
         </w:rPr>
         <w:t xml:space="preserve">cd </w:t>
+      </w:r>
+      <w:r>
+        <w:rPr>
+          <w:rFonts w:ascii="Courier New" w:hAnsi="Courier New" w:cs="Courier New"/>
+          <w:highlight w:val="lightGray"/>
+        </w:rPr>
+        <w:t>.\</w:t>
       </w:r>
       <w:proofErr w:type="spellStart"/>
       <w:r>
@@ -3095,7 +3137,13 @@
         <w:rPr>
           <w:rFonts w:ascii="Courier New" w:hAnsi="Courier New" w:cs="Courier New"/>
         </w:rPr>
-        <w:t>Ionic_Express\IonicForm&gt;</w:t>
+        <w:t>Ionic-Express-MySQL</w:t>
+      </w:r>
+      <w:r>
+        <w:rPr>
+          <w:rFonts w:ascii="Courier New" w:hAnsi="Courier New" w:cs="Courier New"/>
+        </w:rPr>
+        <w:t>\IonicForm&gt;</w:t>
       </w:r>
       <w:r>
         <w:rPr>
@@ -3122,7 +3170,13 @@
         <w:rPr>
           <w:rFonts w:ascii="Courier New" w:hAnsi="Courier New" w:cs="Courier New"/>
         </w:rPr>
-        <w:t>Ionic_Express\IonicForm&gt;</w:t>
+        <w:t>Ionic-Express-MySQL</w:t>
+      </w:r>
+      <w:r>
+        <w:rPr>
+          <w:rFonts w:ascii="Courier New" w:hAnsi="Courier New" w:cs="Courier New"/>
+        </w:rPr>
+        <w:t>\IonicForm&gt;</w:t>
       </w:r>
       <w:r>
         <w:rPr>
@@ -3161,7 +3215,7 @@
         <w:rPr>
           <w:rFonts w:ascii="Courier New" w:hAnsi="Courier New" w:cs="Courier New"/>
         </w:rPr>
-        <w:t>Ionic_Express\IonicForm&gt;</w:t>
+        <w:t>Ionic-Express-MySQL\IonicForm&gt;</w:t>
       </w:r>
       <w:r>
         <w:rPr>
@@ -3209,7 +3263,7 @@
         <w:rPr>
           <w:rFonts w:ascii="Courier New" w:hAnsi="Courier New" w:cs="Courier New"/>
         </w:rPr>
-        <w:t>Ionic_Express\IonicForm&gt;</w:t>
+        <w:t>Ionic-Express-MySQL\IonicForm&gt;</w:t>
       </w:r>
       <w:r>
         <w:rPr>
@@ -3234,7 +3288,7 @@
         <w:rPr>
           <w:rFonts w:ascii="Courier New" w:hAnsi="Courier New" w:cs="Courier New"/>
         </w:rPr>
-        <w:t>Ionic_Express\IonicForm&gt;</w:t>
+        <w:t>Ionic-Express-MySQL\IonicForm&gt;</w:t>
       </w:r>
       <w:r>
         <w:rPr>
@@ -3260,7 +3314,7 @@
         <w:rPr>
           <w:rFonts w:ascii="Courier New" w:hAnsi="Courier New" w:cs="Courier New"/>
         </w:rPr>
-        <w:t>Ionic_Express\IonicForm&gt;</w:t>
+        <w:t>Ionic-Express-MySQL\IonicForm&gt;</w:t>
       </w:r>
       <w:r>
         <w:rPr>
@@ -3285,7 +3339,7 @@
         <w:rPr>
           <w:rFonts w:ascii="Courier New" w:hAnsi="Courier New" w:cs="Courier New"/>
         </w:rPr>
-        <w:t>Ionic_Express\IonicForm&gt;</w:t>
+        <w:t>Ionic-Express-MySQL\IonicForm&gt;</w:t>
       </w:r>
       <w:r>
         <w:rPr>
@@ -3317,7 +3371,7 @@
         <w:rPr>
           <w:rFonts w:ascii="Courier New" w:hAnsi="Courier New" w:cs="Courier New"/>
         </w:rPr>
-        <w:t>Ionic_Express\IonicForm&gt;</w:t>
+        <w:t>Ionic-Express-MySQL\IonicForm&gt;</w:t>
       </w:r>
       <w:r>
         <w:rPr>
@@ -3349,7 +3403,7 @@
         <w:rPr>
           <w:rFonts w:ascii="Courier New" w:hAnsi="Courier New" w:cs="Courier New"/>
         </w:rPr>
-        <w:t>Ionic_Express\IonicForm&gt;</w:t>
+        <w:t>Ionic-Express-MySQL\IonicForm&gt;</w:t>
       </w:r>
       <w:r>
         <w:rPr>
@@ -3374,7 +3428,7 @@
         <w:rPr>
           <w:rFonts w:ascii="Courier New" w:hAnsi="Courier New" w:cs="Courier New"/>
         </w:rPr>
-        <w:t>Ionic_Express\IonicForm&gt;</w:t>
+        <w:t>Ionic-Express-MySQL\IonicForm&gt;</w:t>
       </w:r>
       <w:r>
         <w:rPr>
@@ -3413,6 +3467,9 @@
       </w:r>
       <w:proofErr w:type="spellEnd"/>
       <w:r>
+        <w:t xml:space="preserve"> as the option</w:t>
+      </w:r>
+      <w:r>
         <w:t>)</w:t>
       </w:r>
       <w:r>
@@ -3431,7 +3488,7 @@
         <w:rPr>
           <w:rFonts w:ascii="Courier New" w:hAnsi="Courier New" w:cs="Courier New"/>
         </w:rPr>
-        <w:t>Ionic_Express\IonicForm&gt;</w:t>
+        <w:t>Ionic-Express-MySQL\IonicForm&gt;</w:t>
       </w:r>
       <w:r>
         <w:rPr>
@@ -3451,14 +3508,28 @@
     <w:p>
       <w:pPr>
         <w:rPr>
-          <w:rFonts w:ascii="Courier New" w:hAnsi="Courier New" w:cs="Courier New"/>
+          <w:rFonts w:ascii="Consolas" w:hAnsi="Consolas"/>
+          <w:color w:val="BD4147"/>
+          <w:shd w:val="clear" w:color="auto" w:fill="F7F7F9"/>
         </w:rPr>
       </w:pPr>
       <w:r>
         <w:rPr>
           <w:rFonts w:ascii="Courier New" w:hAnsi="Courier New" w:cs="Courier New"/>
         </w:rPr>
-        <w:t>**Edits:</w:t>
+        <w:t>**</w:t>
+      </w:r>
+      <w:r>
+        <w:rPr>
+          <w:rFonts w:ascii="Courier New" w:hAnsi="Courier New" w:cs="Courier New"/>
+        </w:rPr>
+        <w:t xml:space="preserve">File </w:t>
+      </w:r>
+      <w:r>
+        <w:rPr>
+          <w:rFonts w:ascii="Courier New" w:hAnsi="Courier New" w:cs="Courier New"/>
+        </w:rPr>
+        <w:t>Edits:</w:t>
       </w:r>
       <w:r>
         <w:rPr>
@@ -3466,13 +3537,675 @@
         </w:rPr>
         <w:br/>
       </w:r>
-      <w:r>
-        <w:rPr>
-          <w:rFonts w:ascii="Consolas" w:hAnsi="Consolas"/>
-          <w:color w:val="BD4147"/>
-          <w:shd w:val="clear" w:color="auto" w:fill="F7F7F9"/>
-        </w:rPr>
-        <w:t>app/public/</w:t>
+      <w:proofErr w:type="spellStart"/>
+      <w:r>
+        <w:rPr>
+          <w:rFonts w:ascii="Consolas" w:hAnsi="Consolas"/>
+          <w:color w:val="BD4147"/>
+          <w:shd w:val="clear" w:color="auto" w:fill="F7F7F9"/>
+        </w:rPr>
+        <w:t>src</w:t>
+      </w:r>
+      <w:proofErr w:type="spellEnd"/>
+      <w:r>
+        <w:rPr>
+          <w:rFonts w:ascii="Consolas" w:hAnsi="Consolas"/>
+          <w:color w:val="BD4147"/>
+          <w:shd w:val="clear" w:color="auto" w:fill="F7F7F9"/>
+        </w:rPr>
+        <w:t>/app/</w:t>
+      </w:r>
+      <w:proofErr w:type="spellStart"/>
+      <w:r>
+        <w:rPr>
+          <w:rFonts w:ascii="Consolas" w:hAnsi="Consolas"/>
+          <w:color w:val="BD4147"/>
+          <w:shd w:val="clear" w:color="auto" w:fill="F7F7F9"/>
+        </w:rPr>
+        <w:t>app.component.ts</w:t>
+      </w:r>
+      <w:proofErr w:type="spellEnd"/>
+      <w:r>
+        <w:rPr>
+          <w:rFonts w:ascii="Consolas" w:hAnsi="Consolas"/>
+          <w:color w:val="BD4147"/>
+          <w:shd w:val="clear" w:color="auto" w:fill="F7F7F9"/>
+        </w:rPr>
+        <w:br/>
+      </w:r>
+      <w:proofErr w:type="spellStart"/>
+      <w:r>
+        <w:rPr>
+          <w:rFonts w:ascii="Consolas" w:hAnsi="Consolas"/>
+          <w:color w:val="BD4147"/>
+          <w:shd w:val="clear" w:color="auto" w:fill="F7F7F9"/>
+        </w:rPr>
+        <w:t>src</w:t>
+      </w:r>
+      <w:proofErr w:type="spellEnd"/>
+      <w:r>
+        <w:rPr>
+          <w:rFonts w:ascii="Consolas" w:hAnsi="Consolas"/>
+          <w:color w:val="BD4147"/>
+          <w:shd w:val="clear" w:color="auto" w:fill="F7F7F9"/>
+        </w:rPr>
+        <w:t>/app/</w:t>
+      </w:r>
+      <w:proofErr w:type="spellStart"/>
+      <w:r>
+        <w:rPr>
+          <w:rFonts w:ascii="Consolas" w:hAnsi="Consolas"/>
+          <w:color w:val="BD4147"/>
+          <w:shd w:val="clear" w:color="auto" w:fill="F7F7F9"/>
+        </w:rPr>
+        <w:t>app.module.ts</w:t>
+      </w:r>
+      <w:proofErr w:type="spellEnd"/>
+      <w:r>
+        <w:rPr>
+          <w:rFonts w:ascii="Consolas" w:hAnsi="Consolas"/>
+          <w:color w:val="BD4147"/>
+          <w:shd w:val="clear" w:color="auto" w:fill="F7F7F9"/>
+        </w:rPr>
+        <w:br/>
+      </w:r>
+      <w:proofErr w:type="spellStart"/>
+      <w:r>
+        <w:rPr>
+          <w:rFonts w:ascii="Consolas" w:hAnsi="Consolas"/>
+          <w:color w:val="BD4147"/>
+          <w:shd w:val="clear" w:color="auto" w:fill="F7F7F9"/>
+        </w:rPr>
+        <w:t>src</w:t>
+      </w:r>
+      <w:proofErr w:type="spellEnd"/>
+      <w:r>
+        <w:rPr>
+          <w:rFonts w:ascii="Consolas" w:hAnsi="Consolas"/>
+          <w:color w:val="BD4147"/>
+          <w:shd w:val="clear" w:color="auto" w:fill="F7F7F9"/>
+        </w:rPr>
+        <w:t>/app/app-</w:t>
+      </w:r>
+      <w:proofErr w:type="spellStart"/>
+      <w:r>
+        <w:rPr>
+          <w:rFonts w:ascii="Consolas" w:hAnsi="Consolas"/>
+          <w:color w:val="BD4147"/>
+          <w:shd w:val="clear" w:color="auto" w:fill="F7F7F9"/>
+        </w:rPr>
+        <w:t>routing.module.ts</w:t>
+      </w:r>
+      <w:proofErr w:type="spellEnd"/>
+      <w:r>
+        <w:rPr>
+          <w:rFonts w:ascii="Consolas" w:hAnsi="Consolas"/>
+          <w:color w:val="BD4147"/>
+          <w:shd w:val="clear" w:color="auto" w:fill="F7F7F9"/>
+        </w:rPr>
+        <w:br/>
+      </w:r>
+      <w:proofErr w:type="spellStart"/>
+      <w:r>
+        <w:rPr>
+          <w:rFonts w:ascii="Consolas" w:hAnsi="Consolas"/>
+          <w:color w:val="BD4147"/>
+          <w:shd w:val="clear" w:color="auto" w:fill="F7F7F9"/>
+        </w:rPr>
+        <w:t>src</w:t>
+      </w:r>
+      <w:proofErr w:type="spellEnd"/>
+      <w:r>
+        <w:rPr>
+          <w:rFonts w:ascii="Consolas" w:hAnsi="Consolas"/>
+          <w:color w:val="BD4147"/>
+          <w:shd w:val="clear" w:color="auto" w:fill="F7F7F9"/>
+        </w:rPr>
+        <w:t>/app/guards/</w:t>
+      </w:r>
+      <w:proofErr w:type="spellStart"/>
+      <w:r>
+        <w:rPr>
+          <w:rFonts w:ascii="Consolas" w:hAnsi="Consolas"/>
+          <w:color w:val="BD4147"/>
+          <w:shd w:val="clear" w:color="auto" w:fill="F7F7F9"/>
+        </w:rPr>
+        <w:t>auth.guard.ts</w:t>
+      </w:r>
+      <w:proofErr w:type="spellEnd"/>
+      <w:r>
+        <w:rPr>
+          <w:rFonts w:ascii="Consolas" w:hAnsi="Consolas"/>
+          <w:color w:val="BD4147"/>
+          <w:shd w:val="clear" w:color="auto" w:fill="F7F7F9"/>
+        </w:rPr>
+        <w:br/>
+      </w:r>
+      <w:proofErr w:type="spellStart"/>
+      <w:r>
+        <w:rPr>
+          <w:rFonts w:ascii="Consolas" w:hAnsi="Consolas"/>
+          <w:color w:val="BD4147"/>
+          <w:shd w:val="clear" w:color="auto" w:fill="F7F7F9"/>
+        </w:rPr>
+        <w:t>src</w:t>
+      </w:r>
+      <w:proofErr w:type="spellEnd"/>
+      <w:r>
+        <w:rPr>
+          <w:rFonts w:ascii="Consolas" w:hAnsi="Consolas"/>
+          <w:color w:val="BD4147"/>
+          <w:shd w:val="clear" w:color="auto" w:fill="F7F7F9"/>
+        </w:rPr>
+        <w:t>/app/member</w:t>
+      </w:r>
+      <w:r>
+        <w:rPr>
+          <w:rFonts w:ascii="Consolas" w:hAnsi="Consolas"/>
+          <w:color w:val="BD4147"/>
+          <w:shd w:val="clear" w:color="auto" w:fill="F7F7F9"/>
+        </w:rPr>
+        <w:t>s/dashboard/dashboard.page.html</w:t>
+      </w:r>
+      <w:r>
+        <w:rPr>
+          <w:rFonts w:ascii="Consolas" w:hAnsi="Consolas"/>
+          <w:color w:val="BD4147"/>
+          <w:shd w:val="clear" w:color="auto" w:fill="F7F7F9"/>
+        </w:rPr>
+        <w:br/>
+      </w:r>
+      <w:proofErr w:type="spellStart"/>
+      <w:r>
+        <w:rPr>
+          <w:rFonts w:ascii="Consolas" w:hAnsi="Consolas"/>
+          <w:color w:val="BD4147"/>
+          <w:shd w:val="clear" w:color="auto" w:fill="F7F7F9"/>
+        </w:rPr>
+        <w:t>src</w:t>
+      </w:r>
+      <w:proofErr w:type="spellEnd"/>
+      <w:r>
+        <w:rPr>
+          <w:rFonts w:ascii="Consolas" w:hAnsi="Consolas"/>
+          <w:color w:val="BD4147"/>
+          <w:shd w:val="clear" w:color="auto" w:fill="F7F7F9"/>
+        </w:rPr>
+        <w:t>/app/memb</w:t>
+      </w:r>
+      <w:r>
+        <w:rPr>
+          <w:rFonts w:ascii="Consolas" w:hAnsi="Consolas"/>
+          <w:color w:val="BD4147"/>
+          <w:shd w:val="clear" w:color="auto" w:fill="F7F7F9"/>
+        </w:rPr>
+        <w:t>ers/dashboard/</w:t>
+      </w:r>
+      <w:proofErr w:type="spellStart"/>
+      <w:r>
+        <w:rPr>
+          <w:rFonts w:ascii="Consolas" w:hAnsi="Consolas"/>
+          <w:color w:val="BD4147"/>
+          <w:shd w:val="clear" w:color="auto" w:fill="F7F7F9"/>
+        </w:rPr>
+        <w:t>dashboard.page.ts</w:t>
+      </w:r>
+      <w:proofErr w:type="spellEnd"/>
+      <w:r>
+        <w:rPr>
+          <w:rFonts w:ascii="Consolas" w:hAnsi="Consolas"/>
+          <w:color w:val="BD4147"/>
+          <w:shd w:val="clear" w:color="auto" w:fill="F7F7F9"/>
+        </w:rPr>
+        <w:br/>
+      </w:r>
+      <w:proofErr w:type="spellStart"/>
+      <w:r>
+        <w:rPr>
+          <w:rFonts w:ascii="Consolas" w:hAnsi="Consolas"/>
+          <w:color w:val="BD4147"/>
+          <w:shd w:val="clear" w:color="auto" w:fill="F7F7F9"/>
+        </w:rPr>
+        <w:t>src</w:t>
+      </w:r>
+      <w:proofErr w:type="spellEnd"/>
+      <w:r>
+        <w:rPr>
+          <w:rFonts w:ascii="Consolas" w:hAnsi="Consolas"/>
+          <w:color w:val="BD4147"/>
+          <w:shd w:val="clear" w:color="auto" w:fill="F7F7F9"/>
+        </w:rPr>
+        <w:t>/app/members/</w:t>
+      </w:r>
+      <w:r>
+        <w:rPr>
+          <w:rFonts w:ascii="Consolas" w:hAnsi="Consolas"/>
+          <w:color w:val="BD4147"/>
+          <w:shd w:val="clear" w:color="auto" w:fill="F7F7F9"/>
+        </w:rPr>
+        <w:t>disclaimer/disclaimer.page.html</w:t>
+      </w:r>
+      <w:r>
+        <w:rPr>
+          <w:rFonts w:ascii="Consolas" w:hAnsi="Consolas"/>
+          <w:color w:val="BD4147"/>
+          <w:shd w:val="clear" w:color="auto" w:fill="F7F7F9"/>
+        </w:rPr>
+        <w:br/>
+      </w:r>
+      <w:proofErr w:type="spellStart"/>
+      <w:r>
+        <w:rPr>
+          <w:rFonts w:ascii="Consolas" w:hAnsi="Consolas"/>
+          <w:color w:val="BD4147"/>
+          <w:shd w:val="clear" w:color="auto" w:fill="F7F7F9"/>
+        </w:rPr>
+        <w:t>src</w:t>
+      </w:r>
+      <w:proofErr w:type="spellEnd"/>
+      <w:r>
+        <w:rPr>
+          <w:rFonts w:ascii="Consolas" w:hAnsi="Consolas"/>
+          <w:color w:val="BD4147"/>
+          <w:shd w:val="clear" w:color="auto" w:fill="F7F7F9"/>
+        </w:rPr>
+        <w:t>/app/member</w:t>
+      </w:r>
+      <w:r>
+        <w:rPr>
+          <w:rFonts w:ascii="Consolas" w:hAnsi="Consolas"/>
+          <w:color w:val="BD4147"/>
+          <w:shd w:val="clear" w:color="auto" w:fill="F7F7F9"/>
+        </w:rPr>
+        <w:t>s/disclaimer/</w:t>
+      </w:r>
+      <w:proofErr w:type="spellStart"/>
+      <w:r>
+        <w:rPr>
+          <w:rFonts w:ascii="Consolas" w:hAnsi="Consolas"/>
+          <w:color w:val="BD4147"/>
+          <w:shd w:val="clear" w:color="auto" w:fill="F7F7F9"/>
+        </w:rPr>
+        <w:t>disclaimer.page.ts</w:t>
+      </w:r>
+      <w:proofErr w:type="spellEnd"/>
+      <w:r>
+        <w:rPr>
+          <w:rFonts w:ascii="Consolas" w:hAnsi="Consolas"/>
+          <w:color w:val="BD4147"/>
+          <w:shd w:val="clear" w:color="auto" w:fill="F7F7F9"/>
+        </w:rPr>
+        <w:br/>
+      </w:r>
+      <w:proofErr w:type="spellStart"/>
+      <w:r>
+        <w:rPr>
+          <w:rFonts w:ascii="Consolas" w:hAnsi="Consolas"/>
+          <w:color w:val="BD4147"/>
+          <w:shd w:val="clear" w:color="auto" w:fill="F7F7F9"/>
+        </w:rPr>
+        <w:t>src</w:t>
+      </w:r>
+      <w:proofErr w:type="spellEnd"/>
+      <w:r>
+        <w:rPr>
+          <w:rFonts w:ascii="Consolas" w:hAnsi="Consolas"/>
+          <w:color w:val="BD4147"/>
+          <w:shd w:val="clear" w:color="auto" w:fill="F7F7F9"/>
+        </w:rPr>
+        <w:t>/app/m</w:t>
+      </w:r>
+      <w:r>
+        <w:rPr>
+          <w:rFonts w:ascii="Consolas" w:hAnsi="Consolas"/>
+          <w:color w:val="BD4147"/>
+          <w:shd w:val="clear" w:color="auto" w:fill="F7F7F9"/>
+        </w:rPr>
+        <w:t>embers/member-</w:t>
+      </w:r>
+      <w:proofErr w:type="spellStart"/>
+      <w:r>
+        <w:rPr>
+          <w:rFonts w:ascii="Consolas" w:hAnsi="Consolas"/>
+          <w:color w:val="BD4147"/>
+          <w:shd w:val="clear" w:color="auto" w:fill="F7F7F9"/>
+        </w:rPr>
+        <w:t>routing.module.ts</w:t>
+      </w:r>
+      <w:proofErr w:type="spellEnd"/>
+      <w:r>
+        <w:rPr>
+          <w:rFonts w:ascii="Consolas" w:hAnsi="Consolas"/>
+          <w:color w:val="BD4147"/>
+          <w:shd w:val="clear" w:color="auto" w:fill="F7F7F9"/>
+        </w:rPr>
+        <w:br/>
+      </w:r>
+      <w:proofErr w:type="spellStart"/>
+      <w:r>
+        <w:rPr>
+          <w:rFonts w:ascii="Consolas" w:hAnsi="Consolas"/>
+          <w:color w:val="BD4147"/>
+          <w:shd w:val="clear" w:color="auto" w:fill="F7F7F9"/>
+        </w:rPr>
+        <w:t>src</w:t>
+      </w:r>
+      <w:proofErr w:type="spellEnd"/>
+      <w:r>
+        <w:rPr>
+          <w:rFonts w:ascii="Consolas" w:hAnsi="Consolas"/>
+          <w:color w:val="BD4147"/>
+          <w:shd w:val="clear" w:color="auto" w:fill="F7F7F9"/>
+        </w:rPr>
+        <w:t>/app/member</w:t>
+      </w:r>
+      <w:r>
+        <w:rPr>
+          <w:rFonts w:ascii="Consolas" w:hAnsi="Consolas"/>
+          <w:color w:val="BD4147"/>
+          <w:shd w:val="clear" w:color="auto" w:fill="F7F7F9"/>
+        </w:rPr>
+        <w:t>s/signature/</w:t>
+      </w:r>
+      <w:proofErr w:type="spellStart"/>
+      <w:r>
+        <w:rPr>
+          <w:rFonts w:ascii="Consolas" w:hAnsi="Consolas"/>
+          <w:color w:val="BD4147"/>
+          <w:shd w:val="clear" w:color="auto" w:fill="F7F7F9"/>
+        </w:rPr>
+        <w:t>signature.module.ts</w:t>
+      </w:r>
+      <w:proofErr w:type="spellEnd"/>
+      <w:r>
+        <w:rPr>
+          <w:rFonts w:ascii="Consolas" w:hAnsi="Consolas"/>
+          <w:color w:val="BD4147"/>
+          <w:shd w:val="clear" w:color="auto" w:fill="F7F7F9"/>
+        </w:rPr>
+        <w:br/>
+      </w:r>
+      <w:proofErr w:type="spellStart"/>
+      <w:r>
+        <w:rPr>
+          <w:rFonts w:ascii="Consolas" w:hAnsi="Consolas"/>
+          <w:color w:val="BD4147"/>
+          <w:shd w:val="clear" w:color="auto" w:fill="F7F7F9"/>
+        </w:rPr>
+        <w:t>src</w:t>
+      </w:r>
+      <w:proofErr w:type="spellEnd"/>
+      <w:r>
+        <w:rPr>
+          <w:rFonts w:ascii="Consolas" w:hAnsi="Consolas"/>
+          <w:color w:val="BD4147"/>
+          <w:shd w:val="clear" w:color="auto" w:fill="F7F7F9"/>
+        </w:rPr>
+        <w:t>/app/member</w:t>
+      </w:r>
+      <w:r>
+        <w:rPr>
+          <w:rFonts w:ascii="Consolas" w:hAnsi="Consolas"/>
+          <w:color w:val="BD4147"/>
+          <w:shd w:val="clear" w:color="auto" w:fill="F7F7F9"/>
+        </w:rPr>
+        <w:t>s/signature/signature.page.html</w:t>
+      </w:r>
+      <w:r>
+        <w:rPr>
+          <w:rFonts w:ascii="Consolas" w:hAnsi="Consolas"/>
+          <w:color w:val="BD4147"/>
+          <w:shd w:val="clear" w:color="auto" w:fill="F7F7F9"/>
+        </w:rPr>
+        <w:br/>
+      </w:r>
+      <w:proofErr w:type="spellStart"/>
+      <w:r>
+        <w:rPr>
+          <w:rFonts w:ascii="Consolas" w:hAnsi="Consolas"/>
+          <w:color w:val="BD4147"/>
+          <w:shd w:val="clear" w:color="auto" w:fill="F7F7F9"/>
+        </w:rPr>
+        <w:t>src</w:t>
+      </w:r>
+      <w:proofErr w:type="spellEnd"/>
+      <w:r>
+        <w:rPr>
+          <w:rFonts w:ascii="Consolas" w:hAnsi="Consolas"/>
+          <w:color w:val="BD4147"/>
+          <w:shd w:val="clear" w:color="auto" w:fill="F7F7F9"/>
+        </w:rPr>
+        <w:t>/app/memb</w:t>
+      </w:r>
+      <w:r>
+        <w:rPr>
+          <w:rFonts w:ascii="Consolas" w:hAnsi="Consolas"/>
+          <w:color w:val="BD4147"/>
+          <w:shd w:val="clear" w:color="auto" w:fill="F7F7F9"/>
+        </w:rPr>
+        <w:t>ers/signature/</w:t>
+      </w:r>
+      <w:proofErr w:type="spellStart"/>
+      <w:r>
+        <w:rPr>
+          <w:rFonts w:ascii="Consolas" w:hAnsi="Consolas"/>
+          <w:color w:val="BD4147"/>
+          <w:shd w:val="clear" w:color="auto" w:fill="F7F7F9"/>
+        </w:rPr>
+        <w:t>signature.page.ts</w:t>
+      </w:r>
+      <w:bookmarkStart w:id="0" w:name="_GoBack"/>
+      <w:bookmarkEnd w:id="0"/>
+      <w:proofErr w:type="spellEnd"/>
+      <w:r>
+        <w:rPr>
+          <w:rFonts w:ascii="Consolas" w:hAnsi="Consolas"/>
+          <w:color w:val="BD4147"/>
+          <w:shd w:val="clear" w:color="auto" w:fill="F7F7F9"/>
+        </w:rPr>
+        <w:br/>
+      </w:r>
+      <w:proofErr w:type="spellStart"/>
+      <w:r>
+        <w:rPr>
+          <w:rFonts w:ascii="Consolas" w:hAnsi="Consolas"/>
+          <w:color w:val="BD4147"/>
+          <w:shd w:val="clear" w:color="auto" w:fill="F7F7F9"/>
+        </w:rPr>
+        <w:t>src</w:t>
+      </w:r>
+      <w:proofErr w:type="spellEnd"/>
+      <w:r>
+        <w:rPr>
+          <w:rFonts w:ascii="Consolas" w:hAnsi="Consolas"/>
+          <w:color w:val="BD4147"/>
+          <w:shd w:val="clear" w:color="auto" w:fill="F7F7F9"/>
+        </w:rPr>
+        <w:t>/app/public/</w:t>
+      </w:r>
+      <w:proofErr w:type="spellStart"/>
+      <w:r>
+        <w:rPr>
+          <w:rFonts w:ascii="Consolas" w:hAnsi="Consolas"/>
+          <w:color w:val="BD4147"/>
+          <w:shd w:val="clear" w:color="auto" w:fill="F7F7F9"/>
+        </w:rPr>
+        <w:t>auth-response.ts</w:t>
+      </w:r>
+      <w:proofErr w:type="spellEnd"/>
+      <w:r>
+        <w:rPr>
+          <w:rFonts w:ascii="Consolas" w:hAnsi="Consolas"/>
+          <w:color w:val="BD4147"/>
+          <w:shd w:val="clear" w:color="auto" w:fill="F7F7F9"/>
+        </w:rPr>
+        <w:br/>
+      </w:r>
+      <w:proofErr w:type="spellStart"/>
+      <w:r>
+        <w:rPr>
+          <w:rFonts w:ascii="Consolas" w:hAnsi="Consolas"/>
+          <w:color w:val="BD4147"/>
+          <w:shd w:val="clear" w:color="auto" w:fill="F7F7F9"/>
+        </w:rPr>
+        <w:t>src</w:t>
+      </w:r>
+      <w:proofErr w:type="spellEnd"/>
+      <w:r>
+        <w:rPr>
+          <w:rFonts w:ascii="Consolas" w:hAnsi="Consolas"/>
+          <w:color w:val="BD4147"/>
+          <w:shd w:val="clear" w:color="auto" w:fill="F7F7F9"/>
+        </w:rPr>
+        <w:t>/a</w:t>
+      </w:r>
+      <w:r>
+        <w:rPr>
+          <w:rFonts w:ascii="Consolas" w:hAnsi="Consolas"/>
+          <w:color w:val="BD4147"/>
+          <w:shd w:val="clear" w:color="auto" w:fill="F7F7F9"/>
+        </w:rPr>
+        <w:t>pp/public/login/login.page.html</w:t>
+      </w:r>
+      <w:r>
+        <w:rPr>
+          <w:rFonts w:ascii="Consolas" w:hAnsi="Consolas"/>
+          <w:color w:val="BD4147"/>
+          <w:shd w:val="clear" w:color="auto" w:fill="F7F7F9"/>
+        </w:rPr>
+        <w:br/>
+      </w:r>
+      <w:proofErr w:type="spellStart"/>
+      <w:r>
+        <w:rPr>
+          <w:rFonts w:ascii="Consolas" w:hAnsi="Consolas"/>
+          <w:color w:val="BD4147"/>
+          <w:shd w:val="clear" w:color="auto" w:fill="F7F7F9"/>
+        </w:rPr>
+        <w:t>src</w:t>
+      </w:r>
+      <w:proofErr w:type="spellEnd"/>
+      <w:r>
+        <w:rPr>
+          <w:rFonts w:ascii="Consolas" w:hAnsi="Consolas"/>
+          <w:color w:val="BD4147"/>
+          <w:shd w:val="clear" w:color="auto" w:fill="F7F7F9"/>
+        </w:rPr>
+        <w:t>/app/public/login/</w:t>
+      </w:r>
+      <w:proofErr w:type="spellStart"/>
+      <w:r>
+        <w:rPr>
+          <w:rFonts w:ascii="Consolas" w:hAnsi="Consolas"/>
+          <w:color w:val="BD4147"/>
+          <w:shd w:val="clear" w:color="auto" w:fill="F7F7F9"/>
+        </w:rPr>
+        <w:t>login.page.ts</w:t>
+      </w:r>
+      <w:proofErr w:type="spellEnd"/>
+      <w:r>
+        <w:rPr>
+          <w:rFonts w:ascii="Consolas" w:hAnsi="Consolas"/>
+          <w:color w:val="BD4147"/>
+          <w:shd w:val="clear" w:color="auto" w:fill="F7F7F9"/>
+        </w:rPr>
+        <w:br/>
+      </w:r>
+      <w:proofErr w:type="spellStart"/>
+      <w:r>
+        <w:rPr>
+          <w:rFonts w:ascii="Consolas" w:hAnsi="Consolas"/>
+          <w:color w:val="BD4147"/>
+          <w:shd w:val="clear" w:color="auto" w:fill="F7F7F9"/>
+        </w:rPr>
+        <w:t>src</w:t>
+      </w:r>
+      <w:proofErr w:type="spellEnd"/>
+      <w:r>
+        <w:rPr>
+          <w:rFonts w:ascii="Consolas" w:hAnsi="Consolas"/>
+          <w:color w:val="BD4147"/>
+          <w:shd w:val="clear" w:color="auto" w:fill="F7F7F9"/>
+        </w:rPr>
+        <w:t>/app/pub</w:t>
+      </w:r>
+      <w:r>
+        <w:rPr>
+          <w:rFonts w:ascii="Consolas" w:hAnsi="Consolas"/>
+          <w:color w:val="BD4147"/>
+          <w:shd w:val="clear" w:color="auto" w:fill="F7F7F9"/>
+        </w:rPr>
+        <w:t>lic/register/register.page.html</w:t>
+      </w:r>
+      <w:r>
+        <w:rPr>
+          <w:rFonts w:ascii="Consolas" w:hAnsi="Consolas"/>
+          <w:color w:val="BD4147"/>
+          <w:shd w:val="clear" w:color="auto" w:fill="F7F7F9"/>
+        </w:rPr>
+        <w:br/>
+      </w:r>
+      <w:proofErr w:type="spellStart"/>
+      <w:r>
+        <w:rPr>
+          <w:rFonts w:ascii="Consolas" w:hAnsi="Consolas"/>
+          <w:color w:val="BD4147"/>
+          <w:shd w:val="clear" w:color="auto" w:fill="F7F7F9"/>
+        </w:rPr>
+        <w:t>src</w:t>
+      </w:r>
+      <w:proofErr w:type="spellEnd"/>
+      <w:r>
+        <w:rPr>
+          <w:rFonts w:ascii="Consolas" w:hAnsi="Consolas"/>
+          <w:color w:val="BD4147"/>
+          <w:shd w:val="clear" w:color="auto" w:fill="F7F7F9"/>
+        </w:rPr>
+        <w:t>/app/p</w:t>
+      </w:r>
+      <w:r>
+        <w:rPr>
+          <w:rFonts w:ascii="Consolas" w:hAnsi="Consolas"/>
+          <w:color w:val="BD4147"/>
+          <w:shd w:val="clear" w:color="auto" w:fill="F7F7F9"/>
+        </w:rPr>
+        <w:t>ublic/register/</w:t>
+      </w:r>
+      <w:proofErr w:type="spellStart"/>
+      <w:r>
+        <w:rPr>
+          <w:rFonts w:ascii="Consolas" w:hAnsi="Consolas"/>
+          <w:color w:val="BD4147"/>
+          <w:shd w:val="clear" w:color="auto" w:fill="F7F7F9"/>
+        </w:rPr>
+        <w:t>register.page.ts</w:t>
+      </w:r>
+      <w:proofErr w:type="spellEnd"/>
+      <w:r>
+        <w:rPr>
+          <w:rFonts w:ascii="Consolas" w:hAnsi="Consolas"/>
+          <w:color w:val="BD4147"/>
+          <w:shd w:val="clear" w:color="auto" w:fill="F7F7F9"/>
+        </w:rPr>
+        <w:br/>
+      </w:r>
+      <w:proofErr w:type="spellStart"/>
+      <w:r>
+        <w:rPr>
+          <w:rFonts w:ascii="Consolas" w:hAnsi="Consolas"/>
+          <w:color w:val="BD4147"/>
+          <w:shd w:val="clear" w:color="auto" w:fill="F7F7F9"/>
+        </w:rPr>
+        <w:t>src</w:t>
+      </w:r>
+      <w:proofErr w:type="spellEnd"/>
+      <w:r>
+        <w:rPr>
+          <w:rFonts w:ascii="Consolas" w:hAnsi="Consolas"/>
+          <w:color w:val="BD4147"/>
+          <w:shd w:val="clear" w:color="auto" w:fill="F7F7F9"/>
+        </w:rPr>
+        <w:t>/app/public/</w:t>
       </w:r>
       <w:proofErr w:type="spellStart"/>
       <w:r>
@@ -3491,52 +4224,24 @@
           <w:shd w:val="clear" w:color="auto" w:fill="F7F7F9"/>
         </w:rPr>
         <w:br/>
-        <w:t>app/public/</w:t>
-      </w:r>
-      <w:proofErr w:type="spellStart"/>
-      <w:r>
-        <w:rPr>
-          <w:rFonts w:ascii="Consolas" w:hAnsi="Consolas"/>
-          <w:color w:val="BD4147"/>
-          <w:shd w:val="clear" w:color="auto" w:fill="F7F7F9"/>
-        </w:rPr>
-        <w:t>auth-response.ts</w:t>
-      </w:r>
-      <w:proofErr w:type="spellEnd"/>
-      <w:r>
-        <w:rPr>
-          <w:rFonts w:ascii="Consolas" w:hAnsi="Consolas"/>
-          <w:color w:val="BD4147"/>
-          <w:shd w:val="clear" w:color="auto" w:fill="F7F7F9"/>
-        </w:rPr>
-        <w:br/>
-      </w:r>
-      <w:r>
-        <w:rPr>
-          <w:rFonts w:ascii="Consolas" w:hAnsi="Consolas"/>
-          <w:color w:val="BD4147"/>
-          <w:shd w:val="clear" w:color="auto" w:fill="F7F7F9"/>
-        </w:rPr>
-        <w:t>app/</w:t>
-      </w:r>
-      <w:proofErr w:type="spellStart"/>
-      <w:r>
-        <w:rPr>
-          <w:rFonts w:ascii="Consolas" w:hAnsi="Consolas"/>
-          <w:color w:val="BD4147"/>
-          <w:shd w:val="clear" w:color="auto" w:fill="F7F7F9"/>
-        </w:rPr>
-        <w:t>app.module.ts</w:t>
-      </w:r>
-      <w:proofErr w:type="spellEnd"/>
-      <w:r>
-        <w:rPr>
-          <w:rFonts w:ascii="Consolas" w:hAnsi="Consolas"/>
-          <w:color w:val="BD4147"/>
-          <w:shd w:val="clear" w:color="auto" w:fill="F7F7F9"/>
-        </w:rPr>
-        <w:br/>
-        <w:t>app/services/</w:t>
+      </w:r>
+      <w:proofErr w:type="spellStart"/>
+      <w:r>
+        <w:rPr>
+          <w:rFonts w:ascii="Consolas" w:hAnsi="Consolas"/>
+          <w:color w:val="BD4147"/>
+          <w:shd w:val="clear" w:color="auto" w:fill="F7F7F9"/>
+        </w:rPr>
+        <w:t>src</w:t>
+      </w:r>
+      <w:proofErr w:type="spellEnd"/>
+      <w:r>
+        <w:rPr>
+          <w:rFonts w:ascii="Consolas" w:hAnsi="Consolas"/>
+          <w:color w:val="BD4147"/>
+          <w:shd w:val="clear" w:color="auto" w:fill="F7F7F9"/>
+        </w:rPr>
+        <w:t>/app/services/</w:t>
       </w:r>
       <w:proofErr w:type="spellStart"/>
       <w:r>
@@ -3548,521 +4253,49 @@
         <w:t>authentication.service.ts</w:t>
       </w:r>
       <w:proofErr w:type="spellEnd"/>
-      <w:r>
-        <w:rPr>
-          <w:rFonts w:ascii="Consolas" w:hAnsi="Consolas"/>
-          <w:color w:val="BD4147"/>
-          <w:shd w:val="clear" w:color="auto" w:fill="F7F7F9"/>
-        </w:rPr>
-        <w:br/>
-        <w:t>app/guards/</w:t>
-      </w:r>
-      <w:proofErr w:type="spellStart"/>
-      <w:r>
-        <w:rPr>
-          <w:rFonts w:ascii="Consolas" w:hAnsi="Consolas"/>
-          <w:color w:val="BD4147"/>
-          <w:shd w:val="clear" w:color="auto" w:fill="F7F7F9"/>
-        </w:rPr>
-        <w:t>auth.guard.ts</w:t>
-      </w:r>
-      <w:proofErr w:type="spellEnd"/>
-      <w:r>
-        <w:rPr>
-          <w:rFonts w:ascii="Consolas" w:hAnsi="Consolas"/>
-          <w:color w:val="BD4147"/>
-          <w:shd w:val="clear" w:color="auto" w:fill="F7F7F9"/>
-        </w:rPr>
-        <w:br/>
-        <w:t>app/app-</w:t>
-      </w:r>
-      <w:proofErr w:type="spellStart"/>
-      <w:r>
-        <w:rPr>
-          <w:rFonts w:ascii="Consolas" w:hAnsi="Consolas"/>
-          <w:color w:val="BD4147"/>
-          <w:shd w:val="clear" w:color="auto" w:fill="F7F7F9"/>
-        </w:rPr>
-        <w:t>routing.module.ts</w:t>
-      </w:r>
-      <w:proofErr w:type="spellEnd"/>
-      <w:r>
-        <w:rPr>
-          <w:rFonts w:ascii="Courier New" w:hAnsi="Courier New" w:cs="Courier New"/>
-        </w:rPr>
-        <w:t xml:space="preserve"> **</w:t>
-      </w:r>
-      <w:r>
-        <w:rPr>
-          <w:rFonts w:ascii="Courier New" w:hAnsi="Courier New" w:cs="Courier New"/>
-        </w:rPr>
-        <w:br/>
-      </w:r>
-      <w:r>
-        <w:rPr>
-          <w:rFonts w:cstheme="minorHAnsi"/>
-        </w:rPr>
-        <w:t xml:space="preserve">** Correction from guide: </w:t>
-      </w:r>
-      <w:proofErr w:type="spellStart"/>
-      <w:r>
-        <w:rPr>
-          <w:rFonts w:cstheme="minorHAnsi"/>
-        </w:rPr>
-        <w:t>src</w:t>
-      </w:r>
-      <w:proofErr w:type="spellEnd"/>
-      <w:r>
-        <w:rPr>
-          <w:rFonts w:cstheme="minorHAnsi"/>
-        </w:rPr>
-        <w:t>/app/app-</w:t>
-      </w:r>
-      <w:proofErr w:type="spellStart"/>
-      <w:r>
-        <w:rPr>
-          <w:rFonts w:cstheme="minorHAnsi"/>
-        </w:rPr>
-        <w:t>routing.module.ts</w:t>
-      </w:r>
-      <w:proofErr w:type="spellEnd"/>
-      <w:r>
-        <w:rPr>
-          <w:rFonts w:cstheme="minorHAnsi"/>
-        </w:rPr>
-        <w:t xml:space="preserve"> rename import </w:t>
-      </w:r>
-      <w:proofErr w:type="spellStart"/>
-      <w:r>
-        <w:rPr>
-          <w:rFonts w:cstheme="minorHAnsi"/>
-        </w:rPr>
-        <w:t>AuthGuardService</w:t>
-      </w:r>
-      <w:proofErr w:type="spellEnd"/>
-      <w:r>
-        <w:rPr>
-          <w:rFonts w:cstheme="minorHAnsi"/>
-        </w:rPr>
-        <w:t xml:space="preserve"> to just </w:t>
-      </w:r>
-      <w:proofErr w:type="spellStart"/>
-      <w:r>
-        <w:rPr>
-          <w:rFonts w:cstheme="minorHAnsi"/>
-        </w:rPr>
-        <w:t>AuthGuard</w:t>
-      </w:r>
-      <w:proofErr w:type="spellEnd"/>
-      <w:r>
-        <w:rPr>
-          <w:rFonts w:ascii="Consolas" w:hAnsi="Consolas"/>
-          <w:color w:val="BD4147"/>
-          <w:shd w:val="clear" w:color="auto" w:fill="F7F7F9"/>
-        </w:rPr>
-        <w:br/>
-        <w:t>app/members/member-</w:t>
-      </w:r>
-      <w:proofErr w:type="spellStart"/>
-      <w:r>
-        <w:rPr>
-          <w:rFonts w:ascii="Consolas" w:hAnsi="Consolas"/>
-          <w:color w:val="BD4147"/>
-          <w:shd w:val="clear" w:color="auto" w:fill="F7F7F9"/>
-        </w:rPr>
-        <w:t>routing.module.ts</w:t>
-      </w:r>
-      <w:proofErr w:type="spellEnd"/>
-      <w:r>
-        <w:rPr>
-          <w:rFonts w:ascii="Consolas" w:hAnsi="Consolas"/>
-          <w:color w:val="BD4147"/>
-          <w:shd w:val="clear" w:color="auto" w:fill="F7F7F9"/>
-        </w:rPr>
-        <w:br/>
-        <w:t>app/</w:t>
-      </w:r>
-      <w:proofErr w:type="spellStart"/>
-      <w:r>
-        <w:rPr>
-          <w:rFonts w:ascii="Consolas" w:hAnsi="Consolas"/>
-          <w:color w:val="BD4147"/>
-          <w:shd w:val="clear" w:color="auto" w:fill="F7F7F9"/>
-        </w:rPr>
-        <w:t>app.component.ts</w:t>
-      </w:r>
-      <w:proofErr w:type="spellEnd"/>
-      <w:r>
-        <w:rPr>
-          <w:rFonts w:ascii="Courier New" w:hAnsi="Courier New" w:cs="Courier New"/>
-        </w:rPr>
-        <w:br/>
-      </w:r>
-      <w:r>
-        <w:rPr>
-          <w:rFonts w:ascii="Consolas" w:hAnsi="Consolas"/>
-          <w:color w:val="BD4147"/>
-          <w:shd w:val="clear" w:color="auto" w:fill="F7F7F9"/>
-        </w:rPr>
-        <w:t>app/public/login/login.page.html</w:t>
-      </w:r>
-      <w:r>
-        <w:rPr>
-          <w:rFonts w:ascii="Consolas" w:hAnsi="Consolas"/>
-          <w:color w:val="BD4147"/>
-          <w:shd w:val="clear" w:color="auto" w:fill="F7F7F9"/>
-        </w:rPr>
-        <w:br/>
-        <w:t>app/public/login/</w:t>
-      </w:r>
-      <w:proofErr w:type="spellStart"/>
-      <w:r>
-        <w:rPr>
-          <w:rFonts w:ascii="Consolas" w:hAnsi="Consolas"/>
-          <w:color w:val="BD4147"/>
-          <w:shd w:val="clear" w:color="auto" w:fill="F7F7F9"/>
-        </w:rPr>
-        <w:t>login.page.ts</w:t>
-      </w:r>
-      <w:proofErr w:type="spellEnd"/>
-      <w:r>
-        <w:rPr>
-          <w:rFonts w:ascii="Consolas" w:hAnsi="Consolas"/>
-          <w:color w:val="BD4147"/>
-          <w:shd w:val="clear" w:color="auto" w:fill="F7F7F9"/>
-        </w:rPr>
-        <w:br/>
-        <w:t>app/public/register/register.page.html</w:t>
-      </w:r>
-      <w:r>
-        <w:rPr>
-          <w:rFonts w:ascii="Consolas" w:hAnsi="Consolas"/>
-          <w:color w:val="BD4147"/>
-          <w:shd w:val="clear" w:color="auto" w:fill="F7F7F9"/>
-        </w:rPr>
-        <w:br/>
-        <w:t>app/public/register/</w:t>
-      </w:r>
-      <w:proofErr w:type="spellStart"/>
-      <w:r>
-        <w:rPr>
-          <w:rFonts w:ascii="Consolas" w:hAnsi="Consolas"/>
-          <w:color w:val="BD4147"/>
-          <w:shd w:val="clear" w:color="auto" w:fill="F7F7F9"/>
-        </w:rPr>
-        <w:t>register</w:t>
-      </w:r>
-      <w:r>
-        <w:rPr>
-          <w:rFonts w:ascii="Consolas" w:hAnsi="Consolas"/>
-          <w:color w:val="BD4147"/>
-          <w:shd w:val="clear" w:color="auto" w:fill="F7F7F9"/>
-        </w:rPr>
-        <w:t>.page.ts</w:t>
-      </w:r>
-      <w:proofErr w:type="spellEnd"/>
-      <w:r>
-        <w:rPr>
-          <w:rFonts w:ascii="Courier New" w:hAnsi="Courier New" w:cs="Courier New"/>
-        </w:rPr>
-        <w:br/>
-      </w:r>
-      <w:r>
-        <w:rPr>
-          <w:rFonts w:ascii="Consolas" w:hAnsi="Consolas"/>
-          <w:color w:val="BD4147"/>
-          <w:shd w:val="clear" w:color="auto" w:fill="F7F7F9"/>
-        </w:rPr>
-        <w:t>app/members/dashboard/dashboard.page.html</w:t>
-      </w:r>
-      <w:r>
-        <w:rPr>
-          <w:rFonts w:ascii="Consolas" w:hAnsi="Consolas"/>
-          <w:color w:val="BD4147"/>
-          <w:shd w:val="clear" w:color="auto" w:fill="F7F7F9"/>
-        </w:rPr>
-        <w:br/>
-        <w:t>app/members/dashboard/</w:t>
-      </w:r>
-      <w:proofErr w:type="spellStart"/>
-      <w:r>
-        <w:rPr>
-          <w:rFonts w:ascii="Consolas" w:hAnsi="Consolas"/>
-          <w:color w:val="BD4147"/>
-          <w:shd w:val="clear" w:color="auto" w:fill="F7F7F9"/>
-        </w:rPr>
-        <w:t>dashboard.page.ts</w:t>
-      </w:r>
-      <w:proofErr w:type="spellEnd"/>
-      <w:r>
-        <w:rPr>
-          <w:rFonts w:ascii="Courier New" w:hAnsi="Courier New" w:cs="Courier New"/>
-        </w:rPr>
-        <w:br/>
-      </w:r>
-      <w:r>
-        <w:rPr>
-          <w:rFonts w:ascii="Consolas" w:hAnsi="Consolas"/>
-          <w:color w:val="BD4147"/>
-          <w:shd w:val="clear" w:color="auto" w:fill="F7F7F9"/>
-        </w:rPr>
-        <w:t>app/members/</w:t>
-      </w:r>
-      <w:r>
-        <w:rPr>
-          <w:rFonts w:ascii="Consolas" w:hAnsi="Consolas"/>
-          <w:color w:val="BD4147"/>
-          <w:shd w:val="clear" w:color="auto" w:fill="F7F7F9"/>
-        </w:rPr>
-        <w:t>disclaimer</w:t>
-      </w:r>
-      <w:r>
-        <w:rPr>
-          <w:rFonts w:ascii="Consolas" w:hAnsi="Consolas"/>
-          <w:color w:val="BD4147"/>
-          <w:shd w:val="clear" w:color="auto" w:fill="F7F7F9"/>
-        </w:rPr>
-        <w:t>/</w:t>
-      </w:r>
-      <w:r>
-        <w:rPr>
-          <w:rFonts w:ascii="Consolas" w:hAnsi="Consolas"/>
-          <w:color w:val="BD4147"/>
-          <w:shd w:val="clear" w:color="auto" w:fill="F7F7F9"/>
-        </w:rPr>
-        <w:t>disclaimer</w:t>
-      </w:r>
-      <w:r>
-        <w:rPr>
-          <w:rFonts w:ascii="Consolas" w:hAnsi="Consolas"/>
-          <w:color w:val="BD4147"/>
-          <w:shd w:val="clear" w:color="auto" w:fill="F7F7F9"/>
-        </w:rPr>
-        <w:t>.page.html</w:t>
-      </w:r>
-      <w:r>
-        <w:rPr>
-          <w:rFonts w:ascii="Consolas" w:hAnsi="Consolas"/>
-          <w:color w:val="BD4147"/>
-          <w:shd w:val="clear" w:color="auto" w:fill="F7F7F9"/>
-        </w:rPr>
-        <w:br/>
-        <w:t>app/members/disclaimer</w:t>
-      </w:r>
-      <w:r>
-        <w:rPr>
-          <w:rFonts w:ascii="Consolas" w:hAnsi="Consolas"/>
-          <w:color w:val="BD4147"/>
-          <w:shd w:val="clear" w:color="auto" w:fill="F7F7F9"/>
-        </w:rPr>
-        <w:t>/</w:t>
-      </w:r>
-      <w:proofErr w:type="spellStart"/>
-      <w:r>
-        <w:rPr>
-          <w:rFonts w:ascii="Consolas" w:hAnsi="Consolas"/>
-          <w:color w:val="BD4147"/>
-          <w:shd w:val="clear" w:color="auto" w:fill="F7F7F9"/>
-        </w:rPr>
-        <w:t>disclaimer</w:t>
-      </w:r>
-      <w:r>
-        <w:rPr>
-          <w:rFonts w:ascii="Consolas" w:hAnsi="Consolas"/>
-          <w:color w:val="BD4147"/>
-          <w:shd w:val="clear" w:color="auto" w:fill="F7F7F9"/>
-        </w:rPr>
-        <w:t>.page.ts</w:t>
-      </w:r>
-      <w:proofErr w:type="spellEnd"/>
-      <w:r>
-        <w:rPr>
-          <w:rFonts w:ascii="Courier New" w:hAnsi="Courier New" w:cs="Courier New"/>
-        </w:rPr>
-        <w:br/>
-      </w:r>
-      <w:r>
-        <w:rPr>
-          <w:rFonts w:ascii="Consolas" w:hAnsi="Consolas"/>
-          <w:color w:val="BD4147"/>
-          <w:shd w:val="clear" w:color="auto" w:fill="F7F7F9"/>
-        </w:rPr>
-        <w:t>app/members/signature</w:t>
-      </w:r>
-      <w:r>
-        <w:rPr>
-          <w:rFonts w:ascii="Consolas" w:hAnsi="Consolas"/>
-          <w:color w:val="BD4147"/>
-          <w:shd w:val="clear" w:color="auto" w:fill="F7F7F9"/>
-        </w:rPr>
-        <w:t>/</w:t>
-      </w:r>
-      <w:r>
-        <w:rPr>
-          <w:rFonts w:ascii="Consolas" w:hAnsi="Consolas"/>
-          <w:color w:val="BD4147"/>
-          <w:shd w:val="clear" w:color="auto" w:fill="F7F7F9"/>
-        </w:rPr>
-        <w:t>signature</w:t>
-      </w:r>
-      <w:r>
-        <w:rPr>
-          <w:rFonts w:ascii="Consolas" w:hAnsi="Consolas"/>
-          <w:color w:val="BD4147"/>
-          <w:shd w:val="clear" w:color="auto" w:fill="F7F7F9"/>
-        </w:rPr>
-        <w:t>.page.html</w:t>
-      </w:r>
-      <w:r>
-        <w:rPr>
-          <w:rFonts w:ascii="Consolas" w:hAnsi="Consolas"/>
-          <w:color w:val="BD4147"/>
-          <w:shd w:val="clear" w:color="auto" w:fill="F7F7F9"/>
-        </w:rPr>
-        <w:br/>
-        <w:t>app/members/signature</w:t>
-      </w:r>
-      <w:r>
-        <w:rPr>
-          <w:rFonts w:ascii="Consolas" w:hAnsi="Consolas"/>
-          <w:color w:val="BD4147"/>
-          <w:shd w:val="clear" w:color="auto" w:fill="F7F7F9"/>
-        </w:rPr>
-        <w:t>/</w:t>
-      </w:r>
-      <w:proofErr w:type="spellStart"/>
-      <w:r>
-        <w:rPr>
-          <w:rFonts w:ascii="Consolas" w:hAnsi="Consolas"/>
-          <w:color w:val="BD4147"/>
-          <w:shd w:val="clear" w:color="auto" w:fill="F7F7F9"/>
-        </w:rPr>
-        <w:t>signature</w:t>
-      </w:r>
-      <w:r>
-        <w:rPr>
-          <w:rFonts w:ascii="Consolas" w:hAnsi="Consolas"/>
-          <w:color w:val="BD4147"/>
-          <w:shd w:val="clear" w:color="auto" w:fill="F7F7F9"/>
-        </w:rPr>
-        <w:t>.page.ts</w:t>
-      </w:r>
-      <w:proofErr w:type="spellEnd"/>
-      <w:r>
-        <w:rPr>
-          <w:rFonts w:ascii="Courier New" w:hAnsi="Courier New" w:cs="Courier New"/>
-        </w:rPr>
-        <w:br/>
-      </w:r>
-      <w:r>
-        <w:rPr>
-          <w:rFonts w:ascii="Consolas" w:hAnsi="Consolas"/>
-          <w:color w:val="BD4147"/>
-          <w:shd w:val="clear" w:color="auto" w:fill="F7F7F9"/>
-        </w:rPr>
-        <w:t>app/members/signature/</w:t>
-      </w:r>
-      <w:proofErr w:type="spellStart"/>
-      <w:r>
-        <w:rPr>
-          <w:rFonts w:ascii="Consolas" w:hAnsi="Consolas"/>
-          <w:color w:val="BD4147"/>
-          <w:shd w:val="clear" w:color="auto" w:fill="F7F7F9"/>
-        </w:rPr>
-        <w:t>signature.module.ts</w:t>
-      </w:r>
-      <w:proofErr w:type="spellEnd"/>
-      <w:r>
-        <w:rPr>
-          <w:rFonts w:cstheme="minorHAnsi"/>
-        </w:rPr>
-        <w:t xml:space="preserve"> (add </w:t>
-      </w:r>
-      <w:proofErr w:type="spellStart"/>
-      <w:r>
-        <w:rPr>
-          <w:rFonts w:cstheme="minorHAnsi"/>
-        </w:rPr>
-        <w:t>ReactiveFormsModule</w:t>
-      </w:r>
-      <w:proofErr w:type="spellEnd"/>
-      <w:r>
-        <w:rPr>
-          <w:rFonts w:cstheme="minorHAnsi"/>
-        </w:rPr>
-        <w:t>)</w:t>
-      </w:r>
     </w:p>
     <w:p>
       <w:pPr>
         <w:rPr>
-          <w:b/>
-          <w:u w:val="single"/>
+          <w:rFonts w:ascii="Courier New" w:hAnsi="Courier New" w:cs="Courier New"/>
         </w:rPr>
       </w:pPr>
-      <w:r>
-        <w:rPr>
-          <w:b/>
-          <w:u w:val="single"/>
-        </w:rPr>
-        <w:t>Step</w:t>
-      </w:r>
-      <w:r>
-        <w:rPr>
-          <w:b/>
-          <w:u w:val="single"/>
-        </w:rPr>
-        <w:t>3</w:t>
-      </w:r>
-      <w:r>
-        <w:rPr>
-          <w:b/>
-          <w:u w:val="single"/>
-        </w:rPr>
-        <w:t xml:space="preserve">: Create </w:t>
-      </w:r>
-      <w:r>
-        <w:rPr>
-          <w:b/>
-          <w:u w:val="single"/>
-        </w:rPr>
-        <w:t>and edit Express server application</w:t>
-      </w:r>
     </w:p>
     <w:p>
       <w:pPr>
         <w:rPr>
-          <w:rFonts w:ascii="Courier New" w:hAnsi="Courier New" w:cs="Courier New"/>
+          <w:b/>
+          <w:u w:val="single"/>
         </w:rPr>
       </w:pPr>
       <w:r>
         <w:rPr>
-          <w:rFonts w:ascii="Courier New" w:hAnsi="Courier New" w:cs="Courier New"/>
-        </w:rPr>
-        <w:t>C:\</w:t>
-      </w:r>
-      <w:r>
-        <w:rPr>
-          <w:rFonts w:ascii="Courier New" w:hAnsi="Courier New" w:cs="Courier New"/>
-        </w:rPr>
-        <w:t>Ionic_Express&gt;</w:t>
-      </w:r>
-      <w:r>
-        <w:rPr>
-          <w:rFonts w:ascii="Courier New" w:hAnsi="Courier New" w:cs="Courier New"/>
-          <w:highlight w:val="lightGray"/>
-        </w:rPr>
-        <w:t xml:space="preserve">mkdir </w:t>
-      </w:r>
-      <w:proofErr w:type="spellStart"/>
-      <w:r>
-        <w:rPr>
-          <w:rFonts w:ascii="Courier New" w:hAnsi="Courier New" w:cs="Courier New"/>
-          <w:highlight w:val="lightGray"/>
-        </w:rPr>
-        <w:t>ExpressServer</w:t>
-      </w:r>
-      <w:proofErr w:type="spellEnd"/>
+          <w:b/>
+          <w:u w:val="single"/>
+        </w:rPr>
+        <w:t>Step</w:t>
+      </w:r>
+      <w:r>
+        <w:rPr>
+          <w:b/>
+          <w:u w:val="single"/>
+        </w:rPr>
+        <w:t>3</w:t>
+      </w:r>
+      <w:r>
+        <w:rPr>
+          <w:b/>
+          <w:u w:val="single"/>
+        </w:rPr>
+        <w:t xml:space="preserve">: Create </w:t>
+      </w:r>
+      <w:r>
+        <w:rPr>
+          <w:b/>
+          <w:u w:val="single"/>
+        </w:rPr>
+        <w:t>and edit Express server application</w:t>
+      </w:r>
     </w:p>
     <w:p>
       <w:pPr>
@@ -4080,7 +4313,7 @@
         <w:rPr>
           <w:rFonts w:ascii="Courier New" w:hAnsi="Courier New" w:cs="Courier New"/>
         </w:rPr>
-        <w:t>Ionic_Express</w:t>
+        <w:t>Ionic-Express-MySQL</w:t>
       </w:r>
       <w:r>
         <w:rPr>
@@ -4093,7 +4326,7 @@
           <w:rFonts w:ascii="Courier New" w:hAnsi="Courier New" w:cs="Courier New"/>
           <w:highlight w:val="lightGray"/>
         </w:rPr>
-        <w:t xml:space="preserve">cd </w:t>
+        <w:t xml:space="preserve">mkdir </w:t>
       </w:r>
       <w:proofErr w:type="spellStart"/>
       <w:r>
@@ -4121,7 +4354,7 @@
         <w:rPr>
           <w:rFonts w:ascii="Courier New" w:hAnsi="Courier New" w:cs="Courier New"/>
         </w:rPr>
-        <w:t>Ionic_Express\ExpressServer</w:t>
+        <w:t>Ionic-Express-MySQL</w:t>
       </w:r>
       <w:r>
         <w:rPr>
@@ -4134,24 +4367,24 @@
           <w:rFonts w:ascii="Courier New" w:hAnsi="Courier New" w:cs="Courier New"/>
           <w:highlight w:val="lightGray"/>
         </w:rPr>
-        <w:t xml:space="preserve">npm </w:t>
-      </w:r>
-      <w:proofErr w:type="spellStart"/>
-      <w:r>
-        <w:rPr>
-          <w:rFonts w:ascii="Courier New" w:hAnsi="Courier New" w:cs="Courier New"/>
-          <w:highlight w:val="lightGray"/>
-        </w:rPr>
-        <w:t>init</w:t>
-      </w:r>
-      <w:proofErr w:type="spellEnd"/>
-      <w:r>
-        <w:rPr>
-          <w:rFonts w:ascii="Courier New" w:hAnsi="Courier New" w:cs="Courier New"/>
-          <w:highlight w:val="lightGray"/>
-        </w:rPr>
-        <w:t xml:space="preserve"> –y</w:t>
-      </w:r>
+        <w:t xml:space="preserve">cd </w:t>
+      </w:r>
+      <w:r>
+        <w:rPr>
+          <w:rFonts w:ascii="Courier New" w:hAnsi="Courier New" w:cs="Courier New"/>
+          <w:highlight w:val="lightGray"/>
+        </w:rPr>
+        <w:t>.\</w:t>
+      </w:r>
+      <w:proofErr w:type="spellStart"/>
+      <w:r>
+        <w:rPr>
+          <w:rFonts w:ascii="Courier New" w:hAnsi="Courier New" w:cs="Courier New"/>
+          <w:highlight w:val="lightGray"/>
+        </w:rPr>
+        <w:t>ExpressServer</w:t>
+      </w:r>
+      <w:proofErr w:type="spellEnd"/>
     </w:p>
     <w:p>
       <w:pPr>
@@ -4169,7 +4402,13 @@
         <w:rPr>
           <w:rFonts w:ascii="Courier New" w:hAnsi="Courier New" w:cs="Courier New"/>
         </w:rPr>
-        <w:t>Ionic_Express\ExpressServer</w:t>
+        <w:t>Ionic-Express-MySQL</w:t>
+      </w:r>
+      <w:r>
+        <w:rPr>
+          <w:rFonts w:ascii="Courier New" w:hAnsi="Courier New" w:cs="Courier New"/>
+        </w:rPr>
+        <w:t>\ExpressServer</w:t>
       </w:r>
       <w:r>
         <w:rPr>
@@ -4184,79 +4423,22 @@
         </w:rPr>
         <w:t xml:space="preserve">npm </w:t>
       </w:r>
-      <w:proofErr w:type="gramStart"/>
-      <w:r>
-        <w:rPr>
-          <w:rFonts w:ascii="Courier New" w:hAnsi="Courier New" w:cs="Courier New"/>
-          <w:highlight w:val="lightGray"/>
-        </w:rPr>
-        <w:t>install</w:t>
-      </w:r>
-      <w:proofErr w:type="gramEnd"/>
-      <w:r>
-        <w:rPr>
-          <w:rFonts w:ascii="Courier New" w:hAnsi="Courier New" w:cs="Courier New"/>
-          <w:highlight w:val="lightGray"/>
-        </w:rPr>
-        <w:t xml:space="preserve"> --save express body-parser </w:t>
-      </w:r>
-      <w:proofErr w:type="spellStart"/>
-      <w:r>
-        <w:rPr>
-          <w:rFonts w:ascii="Courier New" w:hAnsi="Courier New" w:cs="Courier New"/>
-          <w:highlight w:val="lightGray"/>
-        </w:rPr>
-        <w:t>mysql</w:t>
-      </w:r>
-      <w:proofErr w:type="spellEnd"/>
-      <w:r>
-        <w:rPr>
-          <w:rFonts w:ascii="Courier New" w:hAnsi="Courier New" w:cs="Courier New"/>
-          <w:highlight w:val="lightGray"/>
-        </w:rPr>
-        <w:t xml:space="preserve"> </w:t>
-      </w:r>
-      <w:proofErr w:type="spellStart"/>
-      <w:r>
-        <w:rPr>
-          <w:rFonts w:ascii="Courier New" w:hAnsi="Courier New" w:cs="Courier New"/>
-          <w:highlight w:val="lightGray"/>
-        </w:rPr>
-        <w:t>bcryptjs</w:t>
-      </w:r>
-      <w:proofErr w:type="spellEnd"/>
-      <w:r>
-        <w:rPr>
-          <w:rFonts w:ascii="Courier New" w:hAnsi="Courier New" w:cs="Courier New"/>
-          <w:highlight w:val="lightGray"/>
-        </w:rPr>
-        <w:t xml:space="preserve"> </w:t>
-      </w:r>
-      <w:proofErr w:type="spellStart"/>
-      <w:r>
-        <w:rPr>
-          <w:rFonts w:ascii="Courier New" w:hAnsi="Courier New" w:cs="Courier New"/>
-          <w:highlight w:val="lightGray"/>
-        </w:rPr>
-        <w:t>jsonwebtoken</w:t>
-      </w:r>
-      <w:proofErr w:type="spellEnd"/>
-      <w:r>
-        <w:rPr>
-          <w:rFonts w:ascii="Courier New" w:hAnsi="Courier New" w:cs="Courier New"/>
-          <w:highlight w:val="lightGray"/>
-        </w:rPr>
-        <w:t xml:space="preserve"> </w:t>
-      </w:r>
-      <w:proofErr w:type="spellStart"/>
-      <w:r>
-        <w:rPr>
-          <w:rFonts w:ascii="Courier New" w:hAnsi="Courier New" w:cs="Courier New"/>
-          <w:highlight w:val="lightGray"/>
-        </w:rPr>
-        <w:t>cors</w:t>
-      </w:r>
-      <w:proofErr w:type="spellEnd"/>
+      <w:proofErr w:type="spellStart"/>
+      <w:r>
+        <w:rPr>
+          <w:rFonts w:ascii="Courier New" w:hAnsi="Courier New" w:cs="Courier New"/>
+          <w:highlight w:val="lightGray"/>
+        </w:rPr>
+        <w:t>init</w:t>
+      </w:r>
+      <w:proofErr w:type="spellEnd"/>
+      <w:r>
+        <w:rPr>
+          <w:rFonts w:ascii="Courier New" w:hAnsi="Courier New" w:cs="Courier New"/>
+          <w:highlight w:val="lightGray"/>
+        </w:rPr>
+        <w:t xml:space="preserve"> –y</w:t>
+      </w:r>
     </w:p>
     <w:p>
       <w:pPr>
@@ -4266,220 +4448,412 @@
       </w:pPr>
       <w:r>
         <w:rPr>
-          <w:rFonts w:cstheme="minorHAnsi"/>
-        </w:rPr>
-        <w:t xml:space="preserve">Create </w:t>
-      </w:r>
-      <w:r>
-        <w:rPr>
-          <w:rFonts w:ascii="Consolas" w:hAnsi="Consolas"/>
-          <w:color w:val="BD4147"/>
-          <w:shd w:val="clear" w:color="auto" w:fill="F7F7F9"/>
-        </w:rPr>
-        <w:t>C:\Ionic_Express\ExpressServer\</w:t>
-      </w:r>
-      <w:r>
-        <w:rPr>
-          <w:rFonts w:ascii="Consolas" w:hAnsi="Consolas"/>
-          <w:color w:val="BD4147"/>
-          <w:shd w:val="clear" w:color="auto" w:fill="F7F7F9"/>
-        </w:rPr>
-        <w:t>index.js</w:t>
-      </w:r>
-      <w:r>
-        <w:rPr>
-          <w:rFonts w:cstheme="minorHAnsi"/>
-        </w:rPr>
-        <w:t xml:space="preserve"> file</w:t>
-      </w:r>
-      <w:r>
-        <w:rPr>
-          <w:rFonts w:cstheme="minorHAnsi"/>
-        </w:rPr>
-        <w:t xml:space="preserve"> and define database connection and routes</w:t>
-      </w:r>
-      <w:r>
-        <w:rPr>
-          <w:rFonts w:ascii="Courier New" w:hAnsi="Courier New" w:cs="Courier New"/>
-        </w:rPr>
-        <w:br/>
-      </w:r>
-      <w:r>
-        <w:rPr>
-          <w:rFonts w:cstheme="minorHAnsi"/>
-        </w:rPr>
-        <w:t xml:space="preserve">Edit </w:t>
-      </w:r>
-      <w:r>
-        <w:rPr>
-          <w:rFonts w:ascii="Consolas" w:hAnsi="Consolas"/>
-          <w:color w:val="BD4147"/>
-          <w:shd w:val="clear" w:color="auto" w:fill="F7F7F9"/>
-        </w:rPr>
-        <w:t>C:\Ionic_Express\ExpressServer\</w:t>
-      </w:r>
-      <w:r>
-        <w:rPr>
-          <w:rFonts w:ascii="Consolas" w:hAnsi="Consolas"/>
-          <w:color w:val="BD4147"/>
-          <w:shd w:val="clear" w:color="auto" w:fill="F7F7F9"/>
-        </w:rPr>
-        <w:t>package.json</w:t>
-      </w:r>
-      <w:r>
-        <w:rPr>
-          <w:rFonts w:cstheme="minorHAnsi"/>
-        </w:rPr>
-        <w:t xml:space="preserve"> to add start script</w:t>
-      </w:r>
+          <w:rFonts w:ascii="Courier New" w:hAnsi="Courier New" w:cs="Courier New"/>
+        </w:rPr>
+        <w:t>C:\</w:t>
+      </w:r>
+      <w:r>
+        <w:rPr>
+          <w:rFonts w:ascii="Courier New" w:hAnsi="Courier New" w:cs="Courier New"/>
+        </w:rPr>
+        <w:t>Ionic-Express-MySQL\ExpressServer</w:t>
+      </w:r>
+      <w:r>
+        <w:rPr>
+          <w:rFonts w:ascii="Courier New" w:hAnsi="Courier New" w:cs="Courier New"/>
+        </w:rPr>
+        <w:t>&gt;</w:t>
+      </w:r>
+      <w:r>
+        <w:rPr>
+          <w:rFonts w:ascii="Courier New" w:hAnsi="Courier New" w:cs="Courier New"/>
+          <w:highlight w:val="lightGray"/>
+        </w:rPr>
+        <w:t xml:space="preserve">npm </w:t>
+      </w:r>
+      <w:proofErr w:type="gramStart"/>
+      <w:r>
+        <w:rPr>
+          <w:rFonts w:ascii="Courier New" w:hAnsi="Courier New" w:cs="Courier New"/>
+          <w:highlight w:val="lightGray"/>
+        </w:rPr>
+        <w:t>install</w:t>
+      </w:r>
+      <w:proofErr w:type="gramEnd"/>
+      <w:r>
+        <w:rPr>
+          <w:rFonts w:ascii="Courier New" w:hAnsi="Courier New" w:cs="Courier New"/>
+          <w:highlight w:val="lightGray"/>
+        </w:rPr>
+        <w:t xml:space="preserve"> --save express body-parser </w:t>
+      </w:r>
+      <w:proofErr w:type="spellStart"/>
+      <w:r>
+        <w:rPr>
+          <w:rFonts w:ascii="Courier New" w:hAnsi="Courier New" w:cs="Courier New"/>
+          <w:highlight w:val="lightGray"/>
+        </w:rPr>
+        <w:t>mysql</w:t>
+      </w:r>
+      <w:proofErr w:type="spellEnd"/>
+      <w:r>
+        <w:rPr>
+          <w:rFonts w:ascii="Courier New" w:hAnsi="Courier New" w:cs="Courier New"/>
+          <w:highlight w:val="lightGray"/>
+        </w:rPr>
+        <w:t xml:space="preserve"> </w:t>
+      </w:r>
+      <w:proofErr w:type="spellStart"/>
+      <w:r>
+        <w:rPr>
+          <w:rFonts w:ascii="Courier New" w:hAnsi="Courier New" w:cs="Courier New"/>
+          <w:highlight w:val="lightGray"/>
+        </w:rPr>
+        <w:t>bcryptjs</w:t>
+      </w:r>
+      <w:proofErr w:type="spellEnd"/>
+      <w:r>
+        <w:rPr>
+          <w:rFonts w:ascii="Courier New" w:hAnsi="Courier New" w:cs="Courier New"/>
+          <w:highlight w:val="lightGray"/>
+        </w:rPr>
+        <w:t xml:space="preserve"> </w:t>
+      </w:r>
+      <w:proofErr w:type="spellStart"/>
+      <w:r>
+        <w:rPr>
+          <w:rFonts w:ascii="Courier New" w:hAnsi="Courier New" w:cs="Courier New"/>
+          <w:highlight w:val="lightGray"/>
+        </w:rPr>
+        <w:t>jsonwebtoken</w:t>
+      </w:r>
+      <w:proofErr w:type="spellEnd"/>
+      <w:r>
+        <w:rPr>
+          <w:rFonts w:ascii="Courier New" w:hAnsi="Courier New" w:cs="Courier New"/>
+          <w:highlight w:val="lightGray"/>
+        </w:rPr>
+        <w:t xml:space="preserve"> </w:t>
+      </w:r>
+      <w:proofErr w:type="spellStart"/>
+      <w:r>
+        <w:rPr>
+          <w:rFonts w:ascii="Courier New" w:hAnsi="Courier New" w:cs="Courier New"/>
+          <w:highlight w:val="lightGray"/>
+        </w:rPr>
+        <w:t>cors</w:t>
+      </w:r>
+      <w:proofErr w:type="spellEnd"/>
     </w:p>
     <w:p>
       <w:pPr>
         <w:rPr>
+          <w:rFonts w:ascii="Courier New" w:hAnsi="Courier New" w:cs="Courier New"/>
+        </w:rPr>
+      </w:pPr>
+      <w:r>
+        <w:rPr>
           <w:rFonts w:cstheme="minorHAnsi"/>
-          <w:b/>
-          <w:u w:val="single"/>
-        </w:rPr>
-      </w:pPr>
+        </w:rPr>
+        <w:t xml:space="preserve">Create </w:t>
+      </w:r>
+      <w:r>
+        <w:rPr>
+          <w:rFonts w:ascii="Consolas" w:hAnsi="Consolas"/>
+          <w:color w:val="BD4147"/>
+          <w:shd w:val="clear" w:color="auto" w:fill="F7F7F9"/>
+        </w:rPr>
+        <w:t>C:\Ionic-</w:t>
+      </w:r>
+      <w:r>
+        <w:rPr>
+          <w:rFonts w:ascii="Consolas" w:hAnsi="Consolas"/>
+          <w:color w:val="BD4147"/>
+          <w:shd w:val="clear" w:color="auto" w:fill="F7F7F9"/>
+        </w:rPr>
+        <w:t>Express</w:t>
+      </w:r>
+      <w:r>
+        <w:rPr>
+          <w:rFonts w:ascii="Consolas" w:hAnsi="Consolas"/>
+          <w:color w:val="BD4147"/>
+          <w:shd w:val="clear" w:color="auto" w:fill="F7F7F9"/>
+        </w:rPr>
+        <w:t>-MySQL</w:t>
+      </w:r>
+      <w:r>
+        <w:rPr>
+          <w:rFonts w:ascii="Consolas" w:hAnsi="Consolas"/>
+          <w:color w:val="BD4147"/>
+          <w:shd w:val="clear" w:color="auto" w:fill="F7F7F9"/>
+        </w:rPr>
+        <w:t>\ExpressServer\</w:t>
+      </w:r>
+      <w:r>
+        <w:rPr>
+          <w:rFonts w:ascii="Consolas" w:hAnsi="Consolas"/>
+          <w:color w:val="BD4147"/>
+          <w:shd w:val="clear" w:color="auto" w:fill="F7F7F9"/>
+        </w:rPr>
+        <w:t>index.js</w:t>
+      </w:r>
       <w:r>
         <w:rPr>
           <w:rFonts w:cstheme="minorHAnsi"/>
-          <w:b/>
-          <w:u w:val="single"/>
-        </w:rPr>
-        <w:t>To start</w:t>
+        </w:rPr>
+        <w:t xml:space="preserve"> file</w:t>
       </w:r>
       <w:r>
         <w:rPr>
           <w:rFonts w:cstheme="minorHAnsi"/>
-          <w:b/>
-          <w:u w:val="single"/>
-        </w:rPr>
-        <w:t xml:space="preserve"> application</w:t>
-      </w:r>
-      <w:proofErr w:type="gramStart"/>
+        </w:rPr>
+        <w:t xml:space="preserve"> and define database connection and routes</w:t>
+      </w:r>
+      <w:r>
+        <w:rPr>
+          <w:rFonts w:ascii="Courier New" w:hAnsi="Courier New" w:cs="Courier New"/>
+        </w:rPr>
+        <w:br/>
+      </w:r>
       <w:r>
         <w:rPr>
           <w:rFonts w:cstheme="minorHAnsi"/>
-          <w:b/>
-          <w:u w:val="single"/>
-        </w:rPr>
-        <w:t>:</w:t>
-      </w:r>
-      <w:proofErr w:type="gramEnd"/>
+        </w:rPr>
+        <w:t xml:space="preserve">Edit </w:t>
+      </w:r>
+      <w:r>
+        <w:rPr>
+          <w:rFonts w:ascii="Consolas" w:hAnsi="Consolas"/>
+          <w:color w:val="BD4147"/>
+          <w:shd w:val="clear" w:color="auto" w:fill="F7F7F9"/>
+        </w:rPr>
+        <w:t>C:\Ionic-</w:t>
+      </w:r>
+      <w:r>
+        <w:rPr>
+          <w:rFonts w:ascii="Consolas" w:hAnsi="Consolas"/>
+          <w:color w:val="BD4147"/>
+          <w:shd w:val="clear" w:color="auto" w:fill="F7F7F9"/>
+        </w:rPr>
+        <w:t>Express</w:t>
+      </w:r>
+      <w:r>
+        <w:rPr>
+          <w:rFonts w:ascii="Consolas" w:hAnsi="Consolas"/>
+          <w:color w:val="BD4147"/>
+          <w:shd w:val="clear" w:color="auto" w:fill="F7F7F9"/>
+        </w:rPr>
+        <w:t>-MySQL</w:t>
+      </w:r>
+      <w:r>
+        <w:rPr>
+          <w:rFonts w:ascii="Consolas" w:hAnsi="Consolas"/>
+          <w:color w:val="BD4147"/>
+          <w:shd w:val="clear" w:color="auto" w:fill="F7F7F9"/>
+        </w:rPr>
+        <w:t>\ExpressServer\</w:t>
+      </w:r>
+      <w:r>
+        <w:rPr>
+          <w:rFonts w:ascii="Consolas" w:hAnsi="Consolas"/>
+          <w:color w:val="BD4147"/>
+          <w:shd w:val="clear" w:color="auto" w:fill="F7F7F9"/>
+        </w:rPr>
+        <w:t>package.json</w:t>
+      </w:r>
       <w:r>
         <w:rPr>
           <w:rFonts w:cstheme="minorHAnsi"/>
-          <w:b/>
-          <w:u w:val="single"/>
-        </w:rPr>
-        <w:br/>
-      </w:r>
-      <w:r>
-        <w:rPr>
-          <w:rFonts w:cstheme="minorHAnsi"/>
-        </w:rPr>
-        <w:t>Start express</w:t>
-      </w:r>
-      <w:r>
-        <w:rPr>
-          <w:rFonts w:cstheme="minorHAnsi"/>
-        </w:rPr>
-        <w:t xml:space="preserve"> (In first</w:t>
-      </w:r>
-      <w:r>
-        <w:rPr>
-          <w:rFonts w:cstheme="minorHAnsi"/>
-        </w:rPr>
-        <w:t xml:space="preserve"> command window</w:t>
-      </w:r>
-      <w:r>
-        <w:rPr>
-          <w:rFonts w:cstheme="minorHAnsi"/>
-        </w:rPr>
-        <w:t>)</w:t>
-      </w:r>
-      <w:r>
-        <w:rPr>
-          <w:rFonts w:cstheme="minorHAnsi"/>
-        </w:rPr>
-        <w:t>:</w:t>
-      </w:r>
-      <w:r>
-        <w:rPr>
-          <w:rFonts w:cstheme="minorHAnsi"/>
-        </w:rPr>
-        <w:br/>
-      </w:r>
-      <w:r>
-        <w:rPr>
-          <w:rFonts w:ascii="Courier New" w:hAnsi="Courier New" w:cs="Courier New"/>
-        </w:rPr>
-        <w:lastRenderedPageBreak/>
-        <w:t>C:\</w:t>
-      </w:r>
-      <w:r>
-        <w:rPr>
-          <w:rFonts w:ascii="Courier New" w:hAnsi="Courier New" w:cs="Courier New"/>
-        </w:rPr>
-        <w:t>&gt;</w:t>
-      </w:r>
-      <w:r>
-        <w:rPr>
-          <w:rFonts w:ascii="Courier New" w:hAnsi="Courier New" w:cs="Courier New"/>
-          <w:highlight w:val="lightGray"/>
-        </w:rPr>
-        <w:t>cd</w:t>
-      </w:r>
-      <w:r>
-        <w:rPr>
-          <w:rFonts w:ascii="Courier New" w:hAnsi="Courier New" w:cs="Courier New"/>
-          <w:highlight w:val="lightGray"/>
-        </w:rPr>
-        <w:t xml:space="preserve"> </w:t>
-      </w:r>
-      <w:r>
-        <w:rPr>
-          <w:rFonts w:ascii="Courier New" w:hAnsi="Courier New" w:cs="Courier New"/>
-          <w:highlight w:val="lightGray"/>
-        </w:rPr>
-        <w:t>C:\Ionic_Express\ExpressServer</w:t>
-      </w:r>
-      <w:r>
-        <w:rPr>
-          <w:rFonts w:ascii="Courier New" w:hAnsi="Courier New" w:cs="Courier New"/>
-        </w:rPr>
-        <w:br/>
-      </w:r>
-      <w:r>
-        <w:rPr>
-          <w:rFonts w:ascii="Courier New" w:hAnsi="Courier New" w:cs="Courier New"/>
-        </w:rPr>
-        <w:t>C:\Ionic_Express\ExpressServer</w:t>
-      </w:r>
-      <w:r>
-        <w:rPr>
-          <w:rFonts w:ascii="Courier New" w:hAnsi="Courier New" w:cs="Courier New"/>
-        </w:rPr>
-        <w:t>&gt;</w:t>
-      </w:r>
-      <w:r>
-        <w:rPr>
-          <w:rFonts w:ascii="Courier New" w:hAnsi="Courier New" w:cs="Courier New"/>
-          <w:highlight w:val="lightGray"/>
-        </w:rPr>
-        <w:t>npm start</w:t>
+        </w:rPr>
+        <w:t xml:space="preserve"> to add start script</w:t>
       </w:r>
     </w:p>
     <w:p>
       <w:pPr>
         <w:rPr>
-          <w:rFonts w:ascii="Courier New" w:hAnsi="Courier New" w:cs="Courier New"/>
+          <w:rFonts w:cstheme="minorHAnsi"/>
+          <w:b/>
+          <w:u w:val="single"/>
         </w:rPr>
       </w:pPr>
       <w:r>
         <w:rPr>
           <w:rFonts w:cstheme="minorHAnsi"/>
+          <w:b/>
+          <w:u w:val="single"/>
+        </w:rPr>
+        <w:t>To start</w:t>
+      </w:r>
+      <w:r>
+        <w:rPr>
+          <w:rFonts w:cstheme="minorHAnsi"/>
+          <w:b/>
+          <w:u w:val="single"/>
+        </w:rPr>
+        <w:t xml:space="preserve"> application</w:t>
+      </w:r>
+      <w:proofErr w:type="gramStart"/>
+      <w:r>
+        <w:rPr>
+          <w:rFonts w:cstheme="minorHAnsi"/>
+          <w:b/>
+          <w:u w:val="single"/>
+        </w:rPr>
+        <w:t>:</w:t>
+      </w:r>
+      <w:proofErr w:type="gramEnd"/>
+      <w:r>
+        <w:rPr>
+          <w:rFonts w:cstheme="minorHAnsi"/>
+          <w:b/>
+          <w:u w:val="single"/>
+        </w:rPr>
+        <w:br/>
+      </w:r>
+      <w:r>
+        <w:rPr>
+          <w:rFonts w:cstheme="minorHAnsi"/>
+        </w:rPr>
+        <w:t>Start express</w:t>
+      </w:r>
+      <w:r>
+        <w:rPr>
+          <w:rFonts w:cstheme="minorHAnsi"/>
+        </w:rPr>
+        <w:t xml:space="preserve"> (In first</w:t>
+      </w:r>
+      <w:r>
+        <w:rPr>
+          <w:rFonts w:cstheme="minorHAnsi"/>
+        </w:rPr>
+        <w:t xml:space="preserve"> command window</w:t>
+      </w:r>
+      <w:r>
+        <w:rPr>
+          <w:rFonts w:cstheme="minorHAnsi"/>
+        </w:rPr>
+        <w:t>)</w:t>
+      </w:r>
+      <w:r>
+        <w:rPr>
+          <w:rFonts w:cstheme="minorHAnsi"/>
+        </w:rPr>
+        <w:t>:</w:t>
+      </w:r>
+      <w:r>
+        <w:rPr>
+          <w:rFonts w:cstheme="minorHAnsi"/>
+        </w:rPr>
+        <w:br/>
+      </w:r>
+      <w:r>
+        <w:rPr>
+          <w:rFonts w:ascii="Courier New" w:hAnsi="Courier New" w:cs="Courier New"/>
+        </w:rPr>
+        <w:lastRenderedPageBreak/>
+        <w:t>C:\</w:t>
+      </w:r>
+      <w:r>
+        <w:rPr>
+          <w:rFonts w:ascii="Courier New" w:hAnsi="Courier New" w:cs="Courier New"/>
+        </w:rPr>
+        <w:t>&gt;</w:t>
+      </w:r>
+      <w:r>
+        <w:rPr>
+          <w:rFonts w:ascii="Courier New" w:hAnsi="Courier New" w:cs="Courier New"/>
+          <w:highlight w:val="lightGray"/>
+        </w:rPr>
+        <w:t>cd</w:t>
+      </w:r>
+      <w:r>
+        <w:rPr>
+          <w:rFonts w:ascii="Courier New" w:hAnsi="Courier New" w:cs="Courier New"/>
+          <w:highlight w:val="lightGray"/>
+        </w:rPr>
+        <w:t xml:space="preserve"> </w:t>
+      </w:r>
+      <w:r>
+        <w:rPr>
+          <w:rFonts w:ascii="Courier New" w:hAnsi="Courier New" w:cs="Courier New"/>
+          <w:highlight w:val="lightGray"/>
+        </w:rPr>
+        <w:t>C:\Ionic-</w:t>
+      </w:r>
+      <w:r>
+        <w:rPr>
+          <w:rFonts w:ascii="Courier New" w:hAnsi="Courier New" w:cs="Courier New"/>
+          <w:highlight w:val="lightGray"/>
+        </w:rPr>
+        <w:t>Express</w:t>
+      </w:r>
+      <w:r>
+        <w:rPr>
+          <w:rFonts w:ascii="Courier New" w:hAnsi="Courier New" w:cs="Courier New"/>
+          <w:highlight w:val="lightGray"/>
+        </w:rPr>
+        <w:t>-MySQL</w:t>
+      </w:r>
+      <w:r>
+        <w:rPr>
+          <w:rFonts w:ascii="Courier New" w:hAnsi="Courier New" w:cs="Courier New"/>
+          <w:highlight w:val="lightGray"/>
+        </w:rPr>
+        <w:t>\ExpressServer</w:t>
+      </w:r>
+      <w:r>
+        <w:rPr>
+          <w:rFonts w:ascii="Courier New" w:hAnsi="Courier New" w:cs="Courier New"/>
+        </w:rPr>
+        <w:br/>
+      </w:r>
+      <w:r>
+        <w:rPr>
+          <w:rFonts w:ascii="Courier New" w:hAnsi="Courier New" w:cs="Courier New"/>
+        </w:rPr>
+        <w:t>C:\Ionic-</w:t>
+      </w:r>
+      <w:r>
+        <w:rPr>
+          <w:rFonts w:ascii="Courier New" w:hAnsi="Courier New" w:cs="Courier New"/>
+        </w:rPr>
+        <w:t>Express</w:t>
+      </w:r>
+      <w:r>
+        <w:rPr>
+          <w:rFonts w:ascii="Courier New" w:hAnsi="Courier New" w:cs="Courier New"/>
+        </w:rPr>
+        <w:t>-MySQL</w:t>
+      </w:r>
+      <w:r>
+        <w:rPr>
+          <w:rFonts w:ascii="Courier New" w:hAnsi="Courier New" w:cs="Courier New"/>
+        </w:rPr>
+        <w:t>\ExpressServer</w:t>
+      </w:r>
+      <w:r>
+        <w:rPr>
+          <w:rFonts w:ascii="Courier New" w:hAnsi="Courier New" w:cs="Courier New"/>
+        </w:rPr>
+        <w:t>&gt;</w:t>
+      </w:r>
+      <w:r>
+        <w:rPr>
+          <w:rFonts w:ascii="Courier New" w:hAnsi="Courier New" w:cs="Courier New"/>
+          <w:highlight w:val="lightGray"/>
+        </w:rPr>
+        <w:t>npm start</w:t>
+      </w:r>
+    </w:p>
+    <w:p>
+      <w:pPr>
+        <w:rPr>
+          <w:rFonts w:ascii="Courier New" w:hAnsi="Courier New" w:cs="Courier New"/>
+        </w:rPr>
+      </w:pPr>
+      <w:r>
+        <w:rPr>
+          <w:rFonts w:cstheme="minorHAnsi"/>
         </w:rPr>
         <w:t>Start ionic</w:t>
       </w:r>
@@ -4538,7 +4912,28 @@
           <w:rFonts w:ascii="Courier New" w:hAnsi="Courier New" w:cs="Courier New"/>
           <w:highlight w:val="lightGray"/>
         </w:rPr>
-        <w:t>C:\Ionic_Express\IonicForm</w:t>
+        <w:t>C:\Ionic-</w:t>
+      </w:r>
+      <w:r>
+        <w:rPr>
+          <w:rFonts w:ascii="Courier New" w:hAnsi="Courier New" w:cs="Courier New"/>
+          <w:highlight w:val="lightGray"/>
+        </w:rPr>
+        <w:t>Express</w:t>
+      </w:r>
+      <w:r>
+        <w:rPr>
+          <w:rFonts w:ascii="Courier New" w:hAnsi="Courier New" w:cs="Courier New"/>
+          <w:highlight w:val="lightGray"/>
+        </w:rPr>
+        <w:t>MySQL</w:t>
+      </w:r>
+      <w:r>
+        <w:rPr>
+          <w:rFonts w:ascii="Courier New" w:hAnsi="Courier New" w:cs="Courier New"/>
+          <w:highlight w:val="lightGray"/>
+        </w:rPr>
+        <w:t>\IonicForm</w:t>
       </w:r>
       <w:r>
         <w:rPr>
@@ -4550,7 +4945,25 @@
         <w:rPr>
           <w:rFonts w:ascii="Courier New" w:hAnsi="Courier New" w:cs="Courier New"/>
         </w:rPr>
-        <w:t>C:\Ionic_Express\IonicForm</w:t>
+        <w:t>C:\Ionic-</w:t>
+      </w:r>
+      <w:r>
+        <w:rPr>
+          <w:rFonts w:ascii="Courier New" w:hAnsi="Courier New" w:cs="Courier New"/>
+        </w:rPr>
+        <w:t>Express</w:t>
+      </w:r>
+      <w:r>
+        <w:rPr>
+          <w:rFonts w:ascii="Courier New" w:hAnsi="Courier New" w:cs="Courier New"/>
+        </w:rPr>
+        <w:t>MySQL</w:t>
+      </w:r>
+      <w:r>
+        <w:rPr>
+          <w:rFonts w:ascii="Courier New" w:hAnsi="Courier New" w:cs="Courier New"/>
+        </w:rPr>
+        <w:t>\IonicForm</w:t>
       </w:r>
       <w:r>
         <w:rPr>

</xml_diff>

<commit_message>
Validation and theme cleanup
</commit_message>
<xml_diff>
--- a/_doc_Ionic_Express_MySql.docx
+++ b/_doc_Ionic_Express_MySql.docx
@@ -3472,6 +3472,70 @@
         <w:t>)</w:t>
       </w:r>
       <w:r>
+        <w:br/>
+      </w:r>
+      <w:r>
+        <w:rPr>
+          <w:rFonts w:ascii="Courier New" w:hAnsi="Courier New" w:cs="Courier New"/>
+        </w:rPr>
+        <w:t>C:\</w:t>
+      </w:r>
+      <w:r>
+        <w:rPr>
+          <w:rFonts w:ascii="Courier New" w:hAnsi="Courier New" w:cs="Courier New"/>
+        </w:rPr>
+        <w:t>Ionic-Express-MySQL\IonicForm&gt;</w:t>
+      </w:r>
+      <w:r>
+        <w:rPr>
+          <w:rFonts w:ascii="Courier New" w:hAnsi="Courier New" w:cs="Courier New"/>
+          <w:highlight w:val="lightGray"/>
+        </w:rPr>
+        <w:t>ionic generate guard guards/</w:t>
+      </w:r>
+      <w:proofErr w:type="spellStart"/>
+      <w:r>
+        <w:rPr>
+          <w:rFonts w:ascii="Courier New" w:hAnsi="Courier New" w:cs="Courier New"/>
+          <w:highlight w:val="lightGray"/>
+        </w:rPr>
+        <w:t>non</w:t>
+      </w:r>
+      <w:r>
+        <w:rPr>
+          <w:rFonts w:ascii="Courier New" w:hAnsi="Courier New" w:cs="Courier New"/>
+          <w:highlight w:val="lightGray"/>
+        </w:rPr>
+        <w:t>auth</w:t>
+      </w:r>
+      <w:proofErr w:type="spellEnd"/>
+      <w:r>
+        <w:rPr>
+          <w:rFonts w:ascii="Courier New" w:hAnsi="Courier New" w:cs="Courier New"/>
+        </w:rPr>
+        <w:br/>
+      </w:r>
+      <w:r>
+        <w:t>(</w:t>
+      </w:r>
+      <w:r>
+        <w:t xml:space="preserve">* </w:t>
+      </w:r>
+      <w:r>
+        <w:t xml:space="preserve">Use </w:t>
+      </w:r>
+      <w:proofErr w:type="spellStart"/>
+      <w:r>
+        <w:t>CanActivate</w:t>
+      </w:r>
+      <w:proofErr w:type="spellEnd"/>
+      <w:r>
+        <w:t xml:space="preserve"> as the option</w:t>
+      </w:r>
+      <w:r>
+        <w:t>)</w:t>
+      </w:r>
+      <w:r>
         <w:rPr>
           <w:rFonts w:ascii="Courier New" w:hAnsi="Courier New" w:cs="Courier New"/>
         </w:rPr>
@@ -3742,6 +3806,40 @@
         <w:t>auth.guard.ts</w:t>
       </w:r>
       <w:proofErr w:type="spellEnd"/>
+      <w:r>
+        <w:rPr>
+          <w:rFonts w:ascii="Consolas" w:hAnsi="Consolas"/>
+          <w:color w:val="BD4147"/>
+          <w:shd w:val="clear" w:color="auto" w:fill="F7F7F9"/>
+        </w:rPr>
+        <w:br/>
+      </w:r>
+      <w:r>
+        <w:rPr>
+          <w:rFonts w:ascii="Consolas" w:hAnsi="Consolas"/>
+          <w:color w:val="BD4147"/>
+          <w:shd w:val="clear" w:color="auto" w:fill="F7F7F9"/>
+        </w:rPr>
+        <w:t>src/app/guards/</w:t>
+      </w:r>
+      <w:r>
+        <w:rPr>
+          <w:rFonts w:ascii="Consolas" w:hAnsi="Consolas"/>
+          <w:color w:val="BD4147"/>
+          <w:shd w:val="clear" w:color="auto" w:fill="F7F7F9"/>
+        </w:rPr>
+        <w:t>non</w:t>
+      </w:r>
+      <w:bookmarkStart w:id="0" w:name="_GoBack"/>
+      <w:bookmarkEnd w:id="0"/>
+      <w:r>
+        <w:rPr>
+          <w:rFonts w:ascii="Consolas" w:hAnsi="Consolas"/>
+          <w:color w:val="BD4147"/>
+          <w:shd w:val="clear" w:color="auto" w:fill="F7F7F9"/>
+        </w:rPr>
+        <w:t>auth.guard.ts</w:t>
+      </w:r>
       <w:r>
         <w:rPr>
           <w:rFonts w:ascii="Consolas" w:hAnsi="Consolas"/>
@@ -4641,6 +4739,7 @@
         <w:rPr>
           <w:rFonts w:ascii="Courier New" w:hAnsi="Courier New" w:cs="Courier New"/>
         </w:rPr>
+        <w:lastRenderedPageBreak/>
         <w:t>C:\</w:t>
       </w:r>
       <w:r>
@@ -4746,7 +4845,6 @@
         <w:rPr>
           <w:rFonts w:cstheme="minorHAnsi"/>
         </w:rPr>
-        <w:lastRenderedPageBreak/>
         <w:t xml:space="preserve">Create </w:t>
       </w:r>
       <w:r>
@@ -5111,6 +5209,13 @@
           <w:highlight w:val="lightGray"/>
         </w:rPr>
         <w:t>Express</w:t>
+      </w:r>
+      <w:r>
+        <w:rPr>
+          <w:rFonts w:ascii="Courier New" w:hAnsi="Courier New" w:cs="Courier New"/>
+          <w:highlight w:val="lightGray"/>
+        </w:rPr>
+        <w:t>-</w:t>
       </w:r>
       <w:r>
         <w:rPr>
@@ -5379,12 +5484,20 @@
           <w:rFonts w:ascii="Courier New" w:hAnsi="Courier New" w:cs="Courier New"/>
         </w:rPr>
       </w:pPr>
+      <w:proofErr w:type="gramStart"/>
       <w:r>
         <w:rPr>
           <w:rFonts w:ascii="Courier New" w:hAnsi="Courier New" w:cs="Courier New"/>
         </w:rPr>
         <w:lastRenderedPageBreak/>
-        <w:t>register:</w:t>
+        <w:t>register</w:t>
+      </w:r>
+      <w:proofErr w:type="gramEnd"/>
+      <w:r>
+        <w:rPr>
+          <w:rFonts w:ascii="Courier New" w:hAnsi="Courier New" w:cs="Courier New"/>
+        </w:rPr>
+        <w:t>:</w:t>
       </w:r>
       <w:r>
         <w:rPr>
@@ -5438,8 +5551,67 @@
         </w:rPr>
         <w:br/>
       </w:r>
-      <w:bookmarkStart w:id="0" w:name="_GoBack"/>
-      <w:bookmarkEnd w:id="0"/>
+    </w:p>
+    <w:p>
+      <w:pPr>
+        <w:rPr>
+          <w:rFonts w:ascii="Courier New" w:hAnsi="Courier New" w:cs="Courier New"/>
+        </w:rPr>
+      </w:pPr>
+      <w:r>
+        <w:rPr>
+          <w:rFonts w:ascii="Courier New" w:hAnsi="Courier New" w:cs="Courier New"/>
+        </w:rPr>
+        <w:t>Menu</w:t>
+      </w:r>
+      <w:proofErr w:type="gramStart"/>
+      <w:r>
+        <w:rPr>
+          <w:rFonts w:ascii="Courier New" w:hAnsi="Courier New" w:cs="Courier New"/>
+        </w:rPr>
+        <w:t>:</w:t>
+      </w:r>
+      <w:proofErr w:type="gramEnd"/>
+      <w:r>
+        <w:rPr>
+          <w:rFonts w:ascii="Courier New" w:hAnsi="Courier New" w:cs="Courier New"/>
+        </w:rPr>
+        <w:br/>
+        <w:t>app.component.html</w:t>
+      </w:r>
+      <w:r>
+        <w:rPr>
+          <w:rFonts w:ascii="Courier New" w:hAnsi="Courier New" w:cs="Courier New"/>
+        </w:rPr>
+        <w:br/>
+      </w:r>
+      <w:proofErr w:type="spellStart"/>
+      <w:r>
+        <w:rPr>
+          <w:rFonts w:ascii="Courier New" w:hAnsi="Courier New" w:cs="Courier New"/>
+        </w:rPr>
+        <w:t>app.component.ts</w:t>
+      </w:r>
+      <w:proofErr w:type="spellEnd"/>
+      <w:r>
+        <w:rPr>
+          <w:rFonts w:ascii="Courier New" w:hAnsi="Courier New" w:cs="Courier New"/>
+        </w:rPr>
+        <w:br/>
+        <w:t>add to dashboard.page.html (and whatever other pages you want the menu)</w:t>
+      </w:r>
+      <w:r>
+        <w:rPr>
+          <w:rFonts w:ascii="Courier New" w:hAnsi="Courier New" w:cs="Courier New"/>
+        </w:rPr>
+        <w:br/>
+      </w:r>
+      <w:r>
+        <w:rPr>
+          <w:rFonts w:ascii="Courier New" w:hAnsi="Courier New" w:cs="Courier New"/>
+        </w:rPr>
+        <w:br/>
+      </w:r>
     </w:p>
     <w:sectPr>
       <w:headerReference w:type="default" r:id="rId12"/>

</xml_diff>

<commit_message>
added download records page/routes
</commit_message>
<xml_diff>
--- a/_doc_Ionic_Express_MySql.docx
+++ b/_doc_Ionic_Express_MySql.docx
@@ -4479,6 +4479,38 @@
           <w:rFonts w:ascii="Courier New" w:hAnsi="Courier New" w:cs="Courier New"/>
           <w:highlight w:val="lightGray"/>
         </w:rPr>
+        <w:t>download</w:t>
+      </w:r>
+      <w:r>
+        <w:rPr>
+          <w:rFonts w:ascii="Courier New" w:hAnsi="Courier New" w:cs="Courier New"/>
+        </w:rPr>
+        <w:br/>
+      </w:r>
+      <w:r>
+        <w:rPr>
+          <w:rFonts w:ascii="Courier New" w:hAnsi="Courier New" w:cs="Courier New"/>
+        </w:rPr>
+        <w:t>C:\</w:t>
+      </w:r>
+      <w:r>
+        <w:rPr>
+          <w:rFonts w:ascii="Courier New" w:hAnsi="Courier New" w:cs="Courier New"/>
+        </w:rPr>
+        <w:t>Ionic-Express-MySQL\IonicForm&gt;</w:t>
+      </w:r>
+      <w:r>
+        <w:rPr>
+          <w:rFonts w:ascii="Courier New" w:hAnsi="Courier New" w:cs="Courier New"/>
+          <w:highlight w:val="lightGray"/>
+        </w:rPr>
+        <w:t>ionic generate page members/</w:t>
+      </w:r>
+      <w:r>
+        <w:rPr>
+          <w:rFonts w:ascii="Courier New" w:hAnsi="Courier New" w:cs="Courier New"/>
+          <w:highlight w:val="lightGray"/>
+        </w:rPr>
         <w:t>license</w:t>
       </w:r>
       <w:r>
@@ -5167,6 +5199,130 @@
           <w:color w:val="BD4147"/>
           <w:shd w:val="clear" w:color="auto" w:fill="F7F7F9"/>
         </w:rPr>
+        <w:t>download/download.page.html</w:t>
+      </w:r>
+      <w:r>
+        <w:rPr>
+          <w:rFonts w:ascii="Consolas" w:hAnsi="Consolas"/>
+          <w:color w:val="BD4147"/>
+          <w:shd w:val="clear" w:color="auto" w:fill="F7F7F9"/>
+        </w:rPr>
+        <w:br/>
+      </w:r>
+      <w:proofErr w:type="spellStart"/>
+      <w:r>
+        <w:rPr>
+          <w:rFonts w:ascii="Consolas" w:hAnsi="Consolas"/>
+          <w:color w:val="BD4147"/>
+          <w:shd w:val="clear" w:color="auto" w:fill="F7F7F9"/>
+        </w:rPr>
+        <w:t>src</w:t>
+      </w:r>
+      <w:proofErr w:type="spellEnd"/>
+      <w:r>
+        <w:rPr>
+          <w:rFonts w:ascii="Consolas" w:hAnsi="Consolas"/>
+          <w:color w:val="BD4147"/>
+          <w:shd w:val="clear" w:color="auto" w:fill="F7F7F9"/>
+        </w:rPr>
+        <w:t>/app/members/</w:t>
+      </w:r>
+      <w:r>
+        <w:rPr>
+          <w:rFonts w:ascii="Consolas" w:hAnsi="Consolas"/>
+          <w:color w:val="BD4147"/>
+          <w:shd w:val="clear" w:color="auto" w:fill="F7F7F9"/>
+        </w:rPr>
+        <w:t>download/</w:t>
+      </w:r>
+      <w:proofErr w:type="spellStart"/>
+      <w:r>
+        <w:rPr>
+          <w:rFonts w:ascii="Consolas" w:hAnsi="Consolas"/>
+          <w:color w:val="BD4147"/>
+          <w:shd w:val="clear" w:color="auto" w:fill="F7F7F9"/>
+        </w:rPr>
+        <w:t>download.page.scss</w:t>
+      </w:r>
+      <w:proofErr w:type="spellEnd"/>
+      <w:r>
+        <w:rPr>
+          <w:rFonts w:ascii="Consolas" w:hAnsi="Consolas"/>
+          <w:color w:val="BD4147"/>
+          <w:shd w:val="clear" w:color="auto" w:fill="F7F7F9"/>
+        </w:rPr>
+        <w:br/>
+      </w:r>
+      <w:proofErr w:type="spellStart"/>
+      <w:r>
+        <w:rPr>
+          <w:rFonts w:ascii="Consolas" w:hAnsi="Consolas"/>
+          <w:color w:val="BD4147"/>
+          <w:shd w:val="clear" w:color="auto" w:fill="F7F7F9"/>
+        </w:rPr>
+        <w:t>src</w:t>
+      </w:r>
+      <w:proofErr w:type="spellEnd"/>
+      <w:r>
+        <w:rPr>
+          <w:rFonts w:ascii="Consolas" w:hAnsi="Consolas"/>
+          <w:color w:val="BD4147"/>
+          <w:shd w:val="clear" w:color="auto" w:fill="F7F7F9"/>
+        </w:rPr>
+        <w:t>/app/members/</w:t>
+      </w:r>
+      <w:r>
+        <w:rPr>
+          <w:rFonts w:ascii="Consolas" w:hAnsi="Consolas"/>
+          <w:color w:val="BD4147"/>
+          <w:shd w:val="clear" w:color="auto" w:fill="F7F7F9"/>
+        </w:rPr>
+        <w:t>download/</w:t>
+      </w:r>
+      <w:proofErr w:type="spellStart"/>
+      <w:r>
+        <w:rPr>
+          <w:rFonts w:ascii="Consolas" w:hAnsi="Consolas"/>
+          <w:color w:val="BD4147"/>
+          <w:shd w:val="clear" w:color="auto" w:fill="F7F7F9"/>
+        </w:rPr>
+        <w:t>download.page.ts</w:t>
+      </w:r>
+      <w:bookmarkStart w:id="0" w:name="_GoBack"/>
+      <w:bookmarkEnd w:id="0"/>
+      <w:proofErr w:type="spellEnd"/>
+      <w:r>
+        <w:rPr>
+          <w:rFonts w:ascii="Consolas" w:hAnsi="Consolas"/>
+          <w:color w:val="BD4147"/>
+          <w:shd w:val="clear" w:color="auto" w:fill="F7F7F9"/>
+        </w:rPr>
+        <w:br/>
+      </w:r>
+      <w:proofErr w:type="spellStart"/>
+      <w:r>
+        <w:rPr>
+          <w:rFonts w:ascii="Consolas" w:hAnsi="Consolas"/>
+          <w:color w:val="BD4147"/>
+          <w:shd w:val="clear" w:color="auto" w:fill="F7F7F9"/>
+        </w:rPr>
+        <w:t>src</w:t>
+      </w:r>
+      <w:proofErr w:type="spellEnd"/>
+      <w:r>
+        <w:rPr>
+          <w:rFonts w:ascii="Consolas" w:hAnsi="Consolas"/>
+          <w:color w:val="BD4147"/>
+          <w:shd w:val="clear" w:color="auto" w:fill="F7F7F9"/>
+        </w:rPr>
+        <w:t>/app/members/</w:t>
+      </w:r>
+      <w:r>
+        <w:rPr>
+          <w:rFonts w:ascii="Consolas" w:hAnsi="Consolas"/>
+          <w:color w:val="BD4147"/>
+          <w:shd w:val="clear" w:color="auto" w:fill="F7F7F9"/>
+        </w:rPr>
         <w:t>license/license.page.html</w:t>
       </w:r>
       <w:r>
@@ -5522,6 +5678,7 @@
           <w:color w:val="BD4147"/>
           <w:shd w:val="clear" w:color="auto" w:fill="F7F7F9"/>
         </w:rPr>
+        <w:lastRenderedPageBreak/>
         <w:t>src</w:t>
       </w:r>
       <w:proofErr w:type="spellEnd"/>
@@ -5672,7 +5829,6 @@
           <w:color w:val="BD4147"/>
           <w:shd w:val="clear" w:color="auto" w:fill="F7F7F9"/>
         </w:rPr>
-        <w:lastRenderedPageBreak/>
         <w:t>src</w:t>
       </w:r>
       <w:proofErr w:type="spellEnd"/>
@@ -6337,6 +6493,202 @@
         </w:rPr>
         <w:t xml:space="preserve"> to add start script</w:t>
       </w:r>
+    </w:p>
+    <w:p>
+      <w:pPr>
+        <w:rPr>
+          <w:rFonts w:cstheme="minorHAnsi"/>
+        </w:rPr>
+      </w:pPr>
+      <w:r>
+        <w:rPr>
+          <w:rFonts w:cstheme="minorHAnsi"/>
+          <w:b/>
+          <w:u w:val="single"/>
+        </w:rPr>
+        <w:t>Dev vs Prod environments</w:t>
+      </w:r>
+      <w:r>
+        <w:rPr>
+          <w:rFonts w:cstheme="minorHAnsi"/>
+          <w:b/>
+          <w:u w:val="single"/>
+        </w:rPr>
+        <w:br/>
+      </w:r>
+      <w:proofErr w:type="gramStart"/>
+      <w:r>
+        <w:rPr>
+          <w:rFonts w:cstheme="minorHAnsi"/>
+        </w:rPr>
+        <w:t>In</w:t>
+      </w:r>
+      <w:proofErr w:type="gramEnd"/>
+      <w:r>
+        <w:rPr>
+          <w:rFonts w:cstheme="minorHAnsi"/>
+        </w:rPr>
+        <w:t xml:space="preserve"> </w:t>
+      </w:r>
+      <w:proofErr w:type="spellStart"/>
+      <w:r>
+        <w:rPr>
+          <w:rFonts w:cstheme="minorHAnsi"/>
+        </w:rPr>
+        <w:t>package.json</w:t>
+      </w:r>
+      <w:proofErr w:type="spellEnd"/>
+      <w:r>
+        <w:rPr>
+          <w:rFonts w:cstheme="minorHAnsi"/>
+        </w:rPr>
+        <w:t>, edit:</w:t>
+      </w:r>
+      <w:r>
+        <w:rPr>
+          <w:rFonts w:cstheme="minorHAnsi"/>
+        </w:rPr>
+        <w:br/>
+      </w:r>
+      <w:r>
+        <w:rPr>
+          <w:rFonts w:cstheme="minorHAnsi"/>
+        </w:rPr>
+        <w:t>"build": "ng build",</w:t>
+      </w:r>
+      <w:r>
+        <w:rPr>
+          <w:rFonts w:cstheme="minorHAnsi"/>
+        </w:rPr>
+        <w:t xml:space="preserve"> </w:t>
+      </w:r>
+    </w:p>
+    <w:p>
+      <w:pPr>
+        <w:rPr>
+          <w:rFonts w:cstheme="minorHAnsi"/>
+        </w:rPr>
+      </w:pPr>
+      <w:r>
+        <w:rPr>
+          <w:rFonts w:cstheme="minorHAnsi"/>
+        </w:rPr>
+        <w:t>Change to this for Prod:</w:t>
+      </w:r>
+      <w:r>
+        <w:rPr>
+          <w:rFonts w:cstheme="minorHAnsi"/>
+        </w:rPr>
+        <w:br/>
+      </w:r>
+      <w:r>
+        <w:rPr>
+          <w:rFonts w:cstheme="minorHAnsi"/>
+        </w:rPr>
+        <w:t>"build": "ng build</w:t>
+      </w:r>
+      <w:r>
+        <w:rPr>
+          <w:rFonts w:cstheme="minorHAnsi"/>
+        </w:rPr>
+        <w:t xml:space="preserve"> --prod</w:t>
+      </w:r>
+      <w:r>
+        <w:rPr>
+          <w:rFonts w:cstheme="minorHAnsi"/>
+        </w:rPr>
+        <w:t>",</w:t>
+      </w:r>
+    </w:p>
+    <w:p>
+      <w:pPr>
+        <w:shd w:val="clear" w:color="auto" w:fill="1E1E1E"/>
+        <w:spacing w:after="0" w:line="285" w:lineRule="atLeast"/>
+        <w:rPr>
+          <w:rFonts w:ascii="Consolas" w:eastAsia="Times New Roman" w:hAnsi="Consolas" w:cs="Times New Roman"/>
+          <w:color w:val="D4D4D4"/>
+          <w:sz w:val="21"/>
+          <w:szCs w:val="21"/>
+        </w:rPr>
+      </w:pPr>
+      <w:r>
+        <w:rPr>
+          <w:rFonts w:ascii="Consolas" w:eastAsia="Times New Roman" w:hAnsi="Consolas" w:cs="Times New Roman"/>
+          <w:color w:val="6A9955"/>
+          <w:sz w:val="21"/>
+          <w:szCs w:val="21"/>
+        </w:rPr>
+        <w:t>`</w:t>
+      </w:r>
+      <w:proofErr w:type="gramStart"/>
+      <w:r>
+        <w:rPr>
+          <w:rFonts w:ascii="Consolas" w:eastAsia="Times New Roman" w:hAnsi="Consolas" w:cs="Times New Roman"/>
+          <w:color w:val="6A9955"/>
+          <w:sz w:val="21"/>
+          <w:szCs w:val="21"/>
+        </w:rPr>
+        <w:t>ng</w:t>
+      </w:r>
+      <w:proofErr w:type="gramEnd"/>
+      <w:r>
+        <w:rPr>
+          <w:rFonts w:ascii="Consolas" w:eastAsia="Times New Roman" w:hAnsi="Consolas" w:cs="Times New Roman"/>
+          <w:color w:val="6A9955"/>
+          <w:sz w:val="21"/>
+          <w:szCs w:val="21"/>
+        </w:rPr>
+        <w:t> build --prod` replaces `</w:t>
+      </w:r>
+      <w:proofErr w:type="spellStart"/>
+      <w:r>
+        <w:rPr>
+          <w:rFonts w:ascii="Consolas" w:eastAsia="Times New Roman" w:hAnsi="Consolas" w:cs="Times New Roman"/>
+          <w:color w:val="6A9955"/>
+          <w:sz w:val="21"/>
+          <w:szCs w:val="21"/>
+        </w:rPr>
+        <w:t>environment.ts</w:t>
+      </w:r>
+      <w:proofErr w:type="spellEnd"/>
+      <w:r>
+        <w:rPr>
+          <w:rFonts w:ascii="Consolas" w:eastAsia="Times New Roman" w:hAnsi="Consolas" w:cs="Times New Roman"/>
+          <w:color w:val="6A9955"/>
+          <w:sz w:val="21"/>
+          <w:szCs w:val="21"/>
+        </w:rPr>
+        <w:t>` with `</w:t>
+      </w:r>
+      <w:proofErr w:type="spellStart"/>
+      <w:r>
+        <w:rPr>
+          <w:rFonts w:ascii="Consolas" w:eastAsia="Times New Roman" w:hAnsi="Consolas" w:cs="Times New Roman"/>
+          <w:color w:val="6A9955"/>
+          <w:sz w:val="21"/>
+          <w:szCs w:val="21"/>
+        </w:rPr>
+        <w:t>environment.prod.ts</w:t>
+      </w:r>
+      <w:proofErr w:type="spellEnd"/>
+      <w:r>
+        <w:rPr>
+          <w:rFonts w:ascii="Consolas" w:eastAsia="Times New Roman" w:hAnsi="Consolas" w:cs="Times New Roman"/>
+          <w:color w:val="6A9955"/>
+          <w:sz w:val="21"/>
+          <w:szCs w:val="21"/>
+        </w:rPr>
+        <w:t>`.</w:t>
+      </w:r>
+    </w:p>
+    <w:p>
+      <w:pPr>
+        <w:rPr>
+          <w:rFonts w:cstheme="minorHAnsi"/>
+          <w:b/>
+          <w:u w:val="single"/>
+        </w:rPr>
+      </w:pPr>
     </w:p>
     <w:p>
       <w:pPr>
@@ -6695,6 +7047,7 @@
           <w:b/>
           <w:u w:val="single"/>
         </w:rPr>
+        <w:lastRenderedPageBreak/>
         <w:t>Modifying the theme</w:t>
       </w:r>
       <w:r>
@@ -6903,21 +7256,12 @@
         <w:rPr>
           <w:rFonts w:cstheme="minorHAnsi"/>
         </w:rPr>
-        <w:t>https://medium.com/@siddharthac6/json-web-token-jwt-the-right-way-of-implementing-with-node-js-</w:t>
+        <w:t>https://medium.com/@siddharthac6/json-web-token-jwt-the-right-way-of-implementing-with-node-js-65b8915d550e</w:t>
       </w:r>
       <w:r>
         <w:rPr>
           <w:rFonts w:cstheme="minorHAnsi"/>
         </w:rPr>
-        <w:lastRenderedPageBreak/>
-        <w:t>65b8915d550e</w:t>
-      </w:r>
-      <w:bookmarkStart w:id="0" w:name="_GoBack"/>
-      <w:bookmarkEnd w:id="0"/>
-      <w:r>
-        <w:rPr>
-          <w:rFonts w:cstheme="minorHAnsi"/>
-        </w:rPr>
         <w:br/>
       </w:r>
       <w:r>
@@ -6932,14 +7276,7 @@
           <w:rFonts w:ascii="Courier New" w:hAnsi="Courier New" w:cs="Courier New"/>
           <w:spacing w:val="-5"/>
         </w:rPr>
-        <w:t>\</w:t>
-      </w:r>
-      <w:r>
-        <w:rPr>
-          <w:rFonts w:ascii="Courier New" w:hAnsi="Courier New" w:cs="Courier New"/>
-          <w:spacing w:val="-5"/>
-        </w:rPr>
-        <w:t>jwt-module.js</w:t>
+        <w:t>\jwt-module.js</w:t>
       </w:r>
     </w:p>
     <w:p>
@@ -7199,6 +7536,7 @@
           <w:b/>
           <w:u w:val="single"/>
         </w:rPr>
+        <w:lastRenderedPageBreak/>
         <w:t>Pages</w:t>
       </w:r>
       <w:proofErr w:type="gramStart"/>

</xml_diff>